<commit_message>
Testovací protokol - úpravy
</commit_message>
<xml_diff>
--- a/documents/Testovací protokol.docx
+++ b/documents/Testovací protokol.docx
@@ -6,9 +6,67 @@
       <w:pPr>
         <w:pStyle w:val="Nzev"/>
         <w:jc w:val="center"/>
-      </w:pPr>
-      <w:r>
-        <w:t>Testovací protokol - Jak-Team</w:t>
+        <w:rPr>
+          <w:sz w:val="24"/>
+          <w:szCs w:val="44"/>
+        </w:rPr>
+      </w:pPr>
+      <w:bookmarkStart w:id="0" w:name="_GoBack"/>
+      <w:bookmarkEnd w:id="0"/>
+      <w:r>
+        <w:rPr>
+          <w:sz w:val="24"/>
+          <w:szCs w:val="24"/>
+        </w:rPr>
+        <w:t xml:space="preserve">  </w:t>
+      </w:r>
+      <w:r>
+        <w:rPr>
+          <w:sz w:val="24"/>
+          <w:szCs w:val="24"/>
+        </w:rPr>
+        <w:t xml:space="preserve">        </w:t>
+      </w:r>
+      <w:r>
+        <w:rPr>
+          <w:sz w:val="24"/>
+          <w:szCs w:val="24"/>
+        </w:rPr>
+        <w:t xml:space="preserve"> </w:t>
+      </w:r>
+      <w:r>
+        <w:rPr>
+          <w:sz w:val="44"/>
+          <w:szCs w:val="44"/>
+        </w:rPr>
+        <w:t>Testovací protokol</w:t>
+      </w:r>
+      <w:r>
+        <w:rPr>
+          <w:sz w:val="44"/>
+          <w:szCs w:val="44"/>
+        </w:rPr>
+        <w:t xml:space="preserve"> </w:t>
+      </w:r>
+      <w:r>
+        <w:rPr>
+          <w:lang w:eastAsia="cs-CZ"/>
+        </w:rPr>
+        <w:t>–</w:t>
+      </w:r>
+      <w:r>
+        <w:rPr>
+          <w:sz w:val="44"/>
+          <w:szCs w:val="44"/>
+        </w:rPr>
+        <w:t xml:space="preserve"> detekce </w:t>
+      </w:r>
+      <w:r>
+        <w:rPr>
+          <w:sz w:val="44"/>
+          <w:szCs w:val="44"/>
+        </w:rPr>
+        <w:t>mrkání</w:t>
       </w:r>
     </w:p>
     <w:p>
@@ -20,7 +78,7 @@
         </w:numPr>
       </w:pPr>
       <w:r>
-        <w:t>Experiment 1</w:t>
+        <w:t>Experiment I</w:t>
       </w:r>
     </w:p>
     <w:p>
@@ -42,7 +100,19 @@
         <w:rPr>
           <w:lang w:eastAsia="cs-CZ"/>
         </w:rPr>
-        <w:t>Cílem experimentu je ověřit základní funkčnost - spuštění, stabilita skriptu.</w:t>
+        <w:t>Cílem experimentu je ověřit základní funkčnost</w:t>
+      </w:r>
+      <w:r>
+        <w:rPr>
+          <w:lang w:eastAsia="cs-CZ"/>
+        </w:rPr>
+        <w:t xml:space="preserve"> – </w:t>
+      </w:r>
+      <w:r>
+        <w:rPr>
+          <w:lang w:eastAsia="cs-CZ"/>
+        </w:rPr>
+        <w:t>spuštění, stabilita skriptu.</w:t>
       </w:r>
     </w:p>
     <w:p>
@@ -68,35 +138,7 @@
         <w:rPr>
           <w:lang w:eastAsia="cs-CZ"/>
         </w:rPr>
-        <w:t xml:space="preserve">Spuštění </w:t>
-      </w:r>
-      <w:proofErr w:type="spellStart"/>
-      <w:r>
-        <w:rPr>
-          <w:lang w:eastAsia="cs-CZ"/>
-        </w:rPr>
-        <w:t>MATLABu</w:t>
-      </w:r>
-      <w:proofErr w:type="spellEnd"/>
-      <w:r>
-        <w:rPr>
-          <w:lang w:eastAsia="cs-CZ"/>
-        </w:rPr>
-        <w:t xml:space="preserve">, připravení </w:t>
-      </w:r>
-      <w:proofErr w:type="spellStart"/>
-      <w:r>
-        <w:rPr>
-          <w:lang w:eastAsia="cs-CZ"/>
-        </w:rPr>
-        <w:t>Mindwave</w:t>
-      </w:r>
-      <w:proofErr w:type="spellEnd"/>
-      <w:r>
-        <w:rPr>
-          <w:lang w:eastAsia="cs-CZ"/>
-        </w:rPr>
-        <w:t xml:space="preserve"> Mobile.</w:t>
+        <w:t>Spuštění MATLABu, připravení Mindwave Mobile.</w:t>
       </w:r>
     </w:p>
     <w:p>
@@ -114,21 +156,26 @@
         <w:rPr>
           <w:lang w:eastAsia="cs-CZ"/>
         </w:rPr>
-        <w:t xml:space="preserve">Otevření složky se skripty  </w:t>
-      </w:r>
-      <w:proofErr w:type="spellStart"/>
-      <w:r>
-        <w:rPr>
+        <w:t>Otevření složky se skripty</w:t>
+      </w:r>
+      <w:r>
+        <w:rPr>
+          <w:lang w:eastAsia="cs-CZ"/>
+        </w:rPr>
+        <w:t xml:space="preserve"> </w:t>
+      </w:r>
+      <w:r>
+        <w:rPr>
+          <w:rFonts w:ascii="Consolas" w:hAnsi="Consolas" w:cs="Consolas"/>
           <w:lang w:eastAsia="cs-CZ"/>
         </w:rPr>
         <w:t>matlab_scripts</w:t>
       </w:r>
-      <w:proofErr w:type="spellEnd"/>
-      <w:r>
-        <w:rPr>
-          <w:lang w:eastAsia="cs-CZ"/>
-        </w:rPr>
-        <w:t xml:space="preserve"> .</w:t>
+      <w:r>
+        <w:rPr>
+          <w:lang w:eastAsia="cs-CZ"/>
+        </w:rPr>
+        <w:t>.</w:t>
       </w:r>
     </w:p>
     <w:p>
@@ -146,21 +193,44 @@
         <w:rPr>
           <w:lang w:eastAsia="cs-CZ"/>
         </w:rPr>
-        <w:t xml:space="preserve">Spuštění skriptu  </w:t>
-      </w:r>
-      <w:proofErr w:type="spellStart"/>
-      <w:r>
-        <w:rPr>
+        <w:t>Spuštění skriptu</w:t>
+      </w:r>
+      <w:r>
+        <w:rPr>
+          <w:lang w:eastAsia="cs-CZ"/>
+        </w:rPr>
+        <w:t xml:space="preserve"> </w:t>
+      </w:r>
+      <w:r>
+        <w:rPr>
+          <w:rFonts w:ascii="Consolas" w:hAnsi="Consolas" w:cs="Consolas"/>
           <w:lang w:eastAsia="cs-CZ"/>
         </w:rPr>
         <w:t>readRAW.m</w:t>
       </w:r>
-      <w:proofErr w:type="spellEnd"/>
-      <w:r>
-        <w:rPr>
-          <w:lang w:eastAsia="cs-CZ"/>
-        </w:rPr>
-        <w:t xml:space="preserve">  - skript načte 61440 hodnot ze snímače - cca 2 minuty.</w:t>
+      <w:r>
+        <w:rPr>
+          <w:lang w:eastAsia="cs-CZ"/>
+        </w:rPr>
+        <w:t xml:space="preserve"> – </w:t>
+      </w:r>
+      <w:r>
+        <w:rPr>
+          <w:lang w:eastAsia="cs-CZ"/>
+        </w:rPr>
+        <w:t>skript načte 61440 hodnot ze snímače</w:t>
+      </w:r>
+      <w:r>
+        <w:rPr>
+          <w:lang w:eastAsia="cs-CZ"/>
+        </w:rPr>
+        <w:t xml:space="preserve"> – </w:t>
+      </w:r>
+      <w:r>
+        <w:rPr>
+          <w:lang w:eastAsia="cs-CZ"/>
+        </w:rPr>
+        <w:t>cca 2 minuty.</w:t>
       </w:r>
     </w:p>
     <w:p>
@@ -196,29 +266,44 @@
         <w:rPr>
           <w:lang w:eastAsia="cs-CZ"/>
         </w:rPr>
-        <w:t xml:space="preserve">Skript  </w:t>
-      </w:r>
-      <w:proofErr w:type="spellStart"/>
-      <w:proofErr w:type="gramStart"/>
-      <w:r>
-        <w:rPr>
+        <w:t>Skript</w:t>
+      </w:r>
+      <w:r>
+        <w:rPr>
+          <w:lang w:eastAsia="cs-CZ"/>
+        </w:rPr>
+        <w:t xml:space="preserve"> </w:t>
+      </w:r>
+      <w:r>
+        <w:rPr>
+          <w:rFonts w:ascii="Consolas" w:hAnsi="Consolas" w:cs="Consolas"/>
           <w:lang w:eastAsia="cs-CZ"/>
         </w:rPr>
         <w:t>readRAW.m</w:t>
       </w:r>
-      <w:proofErr w:type="spellEnd"/>
-      <w:r>
-        <w:rPr>
-          <w:lang w:eastAsia="cs-CZ"/>
-        </w:rPr>
-        <w:t xml:space="preserve">  též</w:t>
-      </w:r>
-      <w:proofErr w:type="gramEnd"/>
-      <w:r>
-        <w:rPr>
-          <w:lang w:eastAsia="cs-CZ"/>
-        </w:rPr>
-        <w:t xml:space="preserve"> zapisuje naměřená data do výstupních proměnných - ověřit, případně upravit funkčnost.</w:t>
+      <w:r>
+        <w:rPr>
+          <w:lang w:eastAsia="cs-CZ"/>
+        </w:rPr>
+        <w:t xml:space="preserve"> </w:t>
+      </w:r>
+      <w:r>
+        <w:rPr>
+          <w:lang w:eastAsia="cs-CZ"/>
+        </w:rPr>
+        <w:t>též zapisuje naměřená data do výstupních proměnných</w:t>
+      </w:r>
+      <w:r>
+        <w:rPr>
+          <w:lang w:eastAsia="cs-CZ"/>
+        </w:rPr>
+        <w:t xml:space="preserve"> – </w:t>
+      </w:r>
+      <w:r>
+        <w:rPr>
+          <w:lang w:eastAsia="cs-CZ"/>
+        </w:rPr>
+        <w:t>ověřit, případně upravit funkčnost.</w:t>
       </w:r>
     </w:p>
     <w:p>
@@ -251,7 +336,13 @@
         <w:rPr>
           <w:lang w:eastAsia="cs-CZ"/>
         </w:rPr>
-        <w:t>Doba testování: 13:15 - 13:40</w:t>
+        <w:t xml:space="preserve">Doba testování: </w:t>
+      </w:r>
+      <w:r>
+        <w:rPr>
+          <w:lang w:eastAsia="cs-CZ"/>
+        </w:rPr>
+        <w:t>25 minut</w:t>
       </w:r>
     </w:p>
     <w:p>
@@ -360,19 +451,17 @@
           <w:lang w:eastAsia="cs-CZ"/>
         </w:rPr>
       </w:pPr>
-      <w:proofErr w:type="spellStart"/>
-      <w:r>
-        <w:rPr>
-          <w:lang w:eastAsia="cs-CZ"/>
-        </w:rPr>
-        <w:t>Buffer</w:t>
-      </w:r>
-      <w:proofErr w:type="spellEnd"/>
-      <w:r>
-        <w:rPr>
-          <w:lang w:eastAsia="cs-CZ"/>
-        </w:rPr>
-        <w:t>:</w:t>
+      <w:r>
+        <w:rPr>
+          <w:lang w:eastAsia="cs-CZ"/>
+        </w:rPr>
+        <w:t>Buffer:</w:t>
+      </w:r>
+      <w:r>
+        <w:rPr>
+          <w:lang w:eastAsia="cs-CZ"/>
+        </w:rPr>
+        <w:tab/>
       </w:r>
       <w:r>
         <w:rPr>
@@ -433,23 +522,13 @@
         <w:t>P</w:t>
       </w:r>
       <w:r>
-        <w:t xml:space="preserve">roblémy s propojením </w:t>
-      </w:r>
-      <w:proofErr w:type="spellStart"/>
-      <w:r>
-        <w:t>Mindwave</w:t>
-      </w:r>
-      <w:proofErr w:type="spellEnd"/>
-      <w:r>
-        <w:t xml:space="preserve"> mobile a PC přes </w:t>
-      </w:r>
-      <w:proofErr w:type="spellStart"/>
-      <w:r>
-        <w:t>bluetooth</w:t>
-      </w:r>
-      <w:proofErr w:type="spellEnd"/>
-      <w:r>
-        <w:t xml:space="preserve"> - nezávislé na skriptech</w:t>
+        <w:t>roblémy s propojením Mindwave mobile a PC přes bluetooth</w:t>
+      </w:r>
+      <w:r>
+        <w:t xml:space="preserve"> – </w:t>
+      </w:r>
+      <w:r>
+        <w:t>nezávislé na skriptech</w:t>
       </w:r>
       <w:r>
         <w:t>.</w:t>
@@ -515,7 +594,10 @@
         </w:numPr>
       </w:pPr>
       <w:r>
-        <w:t xml:space="preserve">Subjekt 2  -  </w:t>
+        <w:t>Subjekt 2</w:t>
+      </w:r>
+      <w:r>
+        <w:t xml:space="preserve"> – </w:t>
       </w:r>
       <w:r>
         <w:t>vyhodnocení vykazuje vysokou míru správného vyhodnocení</w:t>
@@ -542,10 +624,7 @@
         <w:t xml:space="preserve">Subjekt 3 – </w:t>
       </w:r>
       <w:r>
-        <w:t xml:space="preserve">při rychlém mrkání nastal problém s vyhodnocením, </w:t>
-      </w:r>
-      <w:r>
-        <w:t>zvednutí obočí je zaznamenáno rozkmitem, většinou též vyhodnoceno jako mrknutí</w:t>
+        <w:t>při rychlém mrkání nastal problém s vyhodnocením, zvednutí obočí je zaznamenáno rozkmitem, většinou též vyhodnoceno jako mrknutí</w:t>
       </w:r>
       <w:r>
         <w:t>.</w:t>
@@ -553,13 +632,19 @@
     </w:p>
     <w:p>
       <w:pPr>
-        <w:pStyle w:val="Bezmezer"/>
-        <w:ind w:left="756"/>
-      </w:pPr>
-    </w:p>
-    <w:p/>
-    <w:p/>
-    <w:p/>
+        <w:rPr>
+          <w:rFonts w:eastAsiaTheme="majorEastAsia" w:cstheme="majorBidi"/>
+          <w:b/>
+          <w:bCs/>
+          <w:color w:val="000000" w:themeColor="text1"/>
+          <w:sz w:val="28"/>
+          <w:szCs w:val="28"/>
+        </w:rPr>
+      </w:pPr>
+      <w:r>
+        <w:br w:type="page"/>
+      </w:r>
+    </w:p>
     <w:p>
       <w:pPr>
         <w:pStyle w:val="Nadpis1"/>
@@ -572,7 +657,7 @@
         <w:t>x</w:t>
       </w:r>
       <w:r>
-        <w:t>periment 2</w:t>
+        <w:t>periment II</w:t>
       </w:r>
     </w:p>
     <w:p>
@@ -605,15 +690,10 @@
         </w:numPr>
       </w:pPr>
       <w:r>
-        <w:t xml:space="preserve">Stejné jako </w:t>
-      </w:r>
-      <w:proofErr w:type="gramStart"/>
-      <w:r>
-        <w:t>kroky 1.-3. v prvním</w:t>
-      </w:r>
-      <w:proofErr w:type="gramEnd"/>
-      <w:r>
-        <w:t xml:space="preserve"> experimentu.</w:t>
+        <w:t>Stejné jako kroky 1-3</w:t>
+      </w:r>
+      <w:r>
+        <w:t xml:space="preserve"> v prvním experimentu.</w:t>
       </w:r>
     </w:p>
     <w:p>
@@ -625,7 +705,29 @@
         </w:numPr>
       </w:pPr>
       <w:r>
-        <w:t>Obsluha zkouší metodou pokus omyl (případně "půlení intervalu") měnit různé hraniční hodnoty uvnitř skriptu  analyse.m  - jako je prahová hodnota mrknutí nebo tolerance vyhodnocení.</w:t>
+        <w:t>Obsluha zkouš</w:t>
+      </w:r>
+      <w:r>
+        <w:t>í metodou pokus-omyl (případně „půlení intervalu“</w:t>
+      </w:r>
+      <w:r>
+        <w:t>) měnit různé hraniční hodnoty uvnitř skriptu</w:t>
+      </w:r>
+      <w:r>
+        <w:t xml:space="preserve"> </w:t>
+      </w:r>
+      <w:r>
+        <w:rPr>
+          <w:rFonts w:ascii="Consolas" w:hAnsi="Consolas" w:cs="Consolas"/>
+          <w:lang w:eastAsia="cs-CZ"/>
+        </w:rPr>
+        <w:t>analyse.m</w:t>
+      </w:r>
+      <w:r>
+        <w:t xml:space="preserve"> – </w:t>
+      </w:r>
+      <w:r>
+        <w:t>jako je prahová hodnota mrknutí nebo tolerance vyhodnocení.</w:t>
       </w:r>
     </w:p>
     <w:p/>
@@ -642,16 +744,10 @@
         <w:pStyle w:val="Bezmezer"/>
       </w:pPr>
       <w:r>
-        <w:t xml:space="preserve">Doba testování: 13:42 </w:t>
-      </w:r>
-      <w:r>
-        <w:t>–</w:t>
-      </w:r>
-      <w:r>
-        <w:t xml:space="preserve"> </w:t>
-      </w:r>
-      <w:r>
-        <w:t>14:10</w:t>
+        <w:t xml:space="preserve">Doba testování: </w:t>
+      </w:r>
+      <w:r>
+        <w:t>30 minut</w:t>
       </w:r>
     </w:p>
     <w:p>
@@ -660,6 +756,9 @@
       </w:pPr>
       <w:r>
         <w:t>Lze znovu testovat na libovolných naměřených datech</w:t>
+      </w:r>
+      <w:r>
+        <w:t>.</w:t>
       </w:r>
     </w:p>
     <w:p>
@@ -684,14 +783,22 @@
       <w:tblPr>
         <w:tblStyle w:val="Mkatabulky"/>
         <w:tblW w:w="0" w:type="auto"/>
-        <w:tblInd w:w="708" w:type="dxa"/>
+        <w:tblInd w:w="534" w:type="dxa"/>
+        <w:tblBorders>
+          <w:top w:val="single" w:sz="4" w:space="0" w:color="404040" w:themeColor="text1" w:themeTint="BF"/>
+          <w:left w:val="single" w:sz="4" w:space="0" w:color="404040" w:themeColor="text1" w:themeTint="BF"/>
+          <w:bottom w:val="single" w:sz="4" w:space="0" w:color="404040" w:themeColor="text1" w:themeTint="BF"/>
+          <w:right w:val="single" w:sz="4" w:space="0" w:color="404040" w:themeColor="text1" w:themeTint="BF"/>
+          <w:insideH w:val="single" w:sz="4" w:space="0" w:color="404040" w:themeColor="text1" w:themeTint="BF"/>
+          <w:insideV w:val="single" w:sz="4" w:space="0" w:color="404040" w:themeColor="text1" w:themeTint="BF"/>
+        </w:tblBorders>
         <w:tblLook w:val="04A0" w:firstRow="1" w:lastRow="0" w:firstColumn="1" w:lastColumn="0" w:noHBand="0" w:noVBand="1"/>
       </w:tblPr>
       <w:tblGrid>
         <w:gridCol w:w="2114"/>
         <w:gridCol w:w="2114"/>
         <w:gridCol w:w="2114"/>
-        <w:gridCol w:w="2114"/>
+        <w:gridCol w:w="2304"/>
       </w:tblGrid>
       <w:tr>
         <w:trPr>
@@ -700,6 +807,7 @@
         <w:tc>
           <w:tcPr>
             <w:tcW w:w="2114" w:type="dxa"/>
+            <w:vAlign w:val="center"/>
           </w:tcPr>
           <w:p>
             <w:pPr>
@@ -720,6 +828,7 @@
         <w:tc>
           <w:tcPr>
             <w:tcW w:w="2114" w:type="dxa"/>
+            <w:vAlign w:val="center"/>
           </w:tcPr>
           <w:p>
             <w:pPr>
@@ -740,6 +849,7 @@
         <w:tc>
           <w:tcPr>
             <w:tcW w:w="2114" w:type="dxa"/>
+            <w:vAlign w:val="center"/>
           </w:tcPr>
           <w:p>
             <w:pPr>
@@ -753,21 +863,20 @@
               <w:rPr>
                 <w:b/>
               </w:rPr>
-              <w:t xml:space="preserve">Velikost </w:t>
+              <w:t>Velikost b</w:t>
             </w:r>
-            <w:proofErr w:type="spellStart"/>
             <w:r>
               <w:rPr>
                 <w:b/>
               </w:rPr>
-              <w:t>Bufferu</w:t>
+              <w:t>ufferu</w:t>
             </w:r>
-            <w:proofErr w:type="spellEnd"/>
           </w:p>
         </w:tc>
         <w:tc>
           <w:tcPr>
-            <w:tcW w:w="2114" w:type="dxa"/>
+            <w:tcW w:w="2304" w:type="dxa"/>
+            <w:vAlign w:val="center"/>
           </w:tcPr>
           <w:p>
             <w:pPr>
@@ -793,6 +902,7 @@
         <w:tc>
           <w:tcPr>
             <w:tcW w:w="2114" w:type="dxa"/>
+            <w:vAlign w:val="center"/>
           </w:tcPr>
           <w:p>
             <w:pPr>
@@ -807,6 +917,7 @@
         <w:tc>
           <w:tcPr>
             <w:tcW w:w="2114" w:type="dxa"/>
+            <w:vAlign w:val="center"/>
           </w:tcPr>
           <w:p>
             <w:pPr>
@@ -821,6 +932,7 @@
         <w:tc>
           <w:tcPr>
             <w:tcW w:w="2114" w:type="dxa"/>
+            <w:vAlign w:val="center"/>
           </w:tcPr>
           <w:p>
             <w:pPr>
@@ -834,7 +946,8 @@
         </w:tc>
         <w:tc>
           <w:tcPr>
-            <w:tcW w:w="2114" w:type="dxa"/>
+            <w:tcW w:w="2304" w:type="dxa"/>
+            <w:vAlign w:val="center"/>
           </w:tcPr>
           <w:p>
             <w:pPr>
@@ -854,6 +967,7 @@
         <w:tc>
           <w:tcPr>
             <w:tcW w:w="2114" w:type="dxa"/>
+            <w:vAlign w:val="center"/>
           </w:tcPr>
           <w:p>
             <w:pPr>
@@ -868,6 +982,7 @@
         <w:tc>
           <w:tcPr>
             <w:tcW w:w="2114" w:type="dxa"/>
+            <w:vAlign w:val="center"/>
           </w:tcPr>
           <w:p>
             <w:pPr>
@@ -882,6 +997,7 @@
         <w:tc>
           <w:tcPr>
             <w:tcW w:w="2114" w:type="dxa"/>
+            <w:vAlign w:val="center"/>
           </w:tcPr>
           <w:p>
             <w:pPr>
@@ -895,7 +1011,8 @@
         </w:tc>
         <w:tc>
           <w:tcPr>
-            <w:tcW w:w="2114" w:type="dxa"/>
+            <w:tcW w:w="2304" w:type="dxa"/>
+            <w:vAlign w:val="center"/>
           </w:tcPr>
           <w:p>
             <w:pPr>
@@ -912,6 +1029,7 @@
         <w:tc>
           <w:tcPr>
             <w:tcW w:w="2114" w:type="dxa"/>
+            <w:vAlign w:val="center"/>
           </w:tcPr>
           <w:p>
             <w:pPr>
@@ -926,6 +1044,7 @@
         <w:tc>
           <w:tcPr>
             <w:tcW w:w="2114" w:type="dxa"/>
+            <w:vAlign w:val="center"/>
           </w:tcPr>
           <w:p>
             <w:pPr>
@@ -940,6 +1059,7 @@
         <w:tc>
           <w:tcPr>
             <w:tcW w:w="2114" w:type="dxa"/>
+            <w:vAlign w:val="center"/>
           </w:tcPr>
           <w:p>
             <w:pPr>
@@ -953,7 +1073,8 @@
         </w:tc>
         <w:tc>
           <w:tcPr>
-            <w:tcW w:w="2114" w:type="dxa"/>
+            <w:tcW w:w="2304" w:type="dxa"/>
+            <w:vAlign w:val="center"/>
           </w:tcPr>
           <w:p>
             <w:pPr>
@@ -970,6 +1091,7 @@
         <w:tc>
           <w:tcPr>
             <w:tcW w:w="2114" w:type="dxa"/>
+            <w:vAlign w:val="center"/>
           </w:tcPr>
           <w:p>
             <w:pPr>
@@ -984,6 +1106,7 @@
         <w:tc>
           <w:tcPr>
             <w:tcW w:w="2114" w:type="dxa"/>
+            <w:vAlign w:val="center"/>
           </w:tcPr>
           <w:p>
             <w:pPr>
@@ -998,6 +1121,7 @@
         <w:tc>
           <w:tcPr>
             <w:tcW w:w="2114" w:type="dxa"/>
+            <w:vAlign w:val="center"/>
           </w:tcPr>
           <w:p>
             <w:pPr>
@@ -1011,7 +1135,73 @@
         </w:tc>
         <w:tc>
           <w:tcPr>
+            <w:tcW w:w="2304" w:type="dxa"/>
+            <w:vAlign w:val="center"/>
+          </w:tcPr>
+          <w:p>
+            <w:pPr>
+              <w:pStyle w:val="Bezmezer"/>
+              <w:jc w:val="center"/>
+            </w:pPr>
+            <w:r>
+              <w:t>Falešné detekce</w:t>
+            </w:r>
+          </w:p>
+        </w:tc>
+      </w:tr>
+      <w:tr>
+        <w:trPr>
+          <w:trHeight w:val="329"/>
+        </w:trPr>
+        <w:tc>
+          <w:tcPr>
             <w:tcW w:w="2114" w:type="dxa"/>
+            <w:vAlign w:val="center"/>
+          </w:tcPr>
+          <w:p>
+            <w:pPr>
+              <w:pStyle w:val="Bezmezer"/>
+              <w:jc w:val="center"/>
+            </w:pPr>
+            <w:r>
+              <w:t>500</w:t>
+            </w:r>
+          </w:p>
+        </w:tc>
+        <w:tc>
+          <w:tcPr>
+            <w:tcW w:w="2114" w:type="dxa"/>
+            <w:vAlign w:val="center"/>
+          </w:tcPr>
+          <w:p>
+            <w:pPr>
+              <w:pStyle w:val="Bezmezer"/>
+              <w:jc w:val="center"/>
+            </w:pPr>
+            <w:r>
+              <w:t>50</w:t>
+            </w:r>
+          </w:p>
+        </w:tc>
+        <w:tc>
+          <w:tcPr>
+            <w:tcW w:w="2114" w:type="dxa"/>
+            <w:vAlign w:val="center"/>
+          </w:tcPr>
+          <w:p>
+            <w:pPr>
+              <w:pStyle w:val="Bezmezer"/>
+              <w:jc w:val="center"/>
+            </w:pPr>
+            <w:r>
+              <w:t>64</w:t>
+            </w:r>
+          </w:p>
+        </w:tc>
+        <w:tc>
+          <w:tcPr>
+            <w:tcW w:w="2304" w:type="dxa"/>
+            <w:vAlign w:val="center"/>
           </w:tcPr>
           <w:p>
             <w:pPr>
@@ -1028,6 +1218,7 @@
         <w:tc>
           <w:tcPr>
             <w:tcW w:w="2114" w:type="dxa"/>
+            <w:vAlign w:val="center"/>
           </w:tcPr>
           <w:p>
             <w:pPr>
@@ -1035,13 +1226,14 @@
               <w:jc w:val="center"/>
             </w:pPr>
             <w:r>
-              <w:t>500</w:t>
+              <w:t>420</w:t>
             </w:r>
           </w:p>
         </w:tc>
         <w:tc>
           <w:tcPr>
             <w:tcW w:w="2114" w:type="dxa"/>
+            <w:vAlign w:val="center"/>
           </w:tcPr>
           <w:p>
             <w:pPr>
@@ -1049,13 +1241,14 @@
               <w:jc w:val="center"/>
             </w:pPr>
             <w:r>
-              <w:t>50</w:t>
+              <w:t>20</w:t>
             </w:r>
           </w:p>
         </w:tc>
         <w:tc>
           <w:tcPr>
             <w:tcW w:w="2114" w:type="dxa"/>
+            <w:vAlign w:val="center"/>
           </w:tcPr>
           <w:p>
             <w:pPr>
@@ -1069,7 +1262,8 @@
         </w:tc>
         <w:tc>
           <w:tcPr>
-            <w:tcW w:w="2114" w:type="dxa"/>
+            <w:tcW w:w="2304" w:type="dxa"/>
+            <w:vAlign w:val="center"/>
           </w:tcPr>
           <w:p>
             <w:pPr>
@@ -1086,6 +1280,7 @@
         <w:tc>
           <w:tcPr>
             <w:tcW w:w="2114" w:type="dxa"/>
+            <w:vAlign w:val="center"/>
           </w:tcPr>
           <w:p>
             <w:pPr>
@@ -1100,6 +1295,7 @@
         <w:tc>
           <w:tcPr>
             <w:tcW w:w="2114" w:type="dxa"/>
+            <w:vAlign w:val="center"/>
           </w:tcPr>
           <w:p>
             <w:pPr>
@@ -1114,6 +1310,7 @@
         <w:tc>
           <w:tcPr>
             <w:tcW w:w="2114" w:type="dxa"/>
+            <w:vAlign w:val="center"/>
           </w:tcPr>
           <w:p>
             <w:pPr>
@@ -1121,13 +1318,14 @@
               <w:jc w:val="center"/>
             </w:pPr>
             <w:r>
-              <w:t>64</w:t>
+              <w:t>48</w:t>
             </w:r>
           </w:p>
         </w:tc>
         <w:tc>
           <w:tcPr>
-            <w:tcW w:w="2114" w:type="dxa"/>
+            <w:tcW w:w="2304" w:type="dxa"/>
+            <w:vAlign w:val="center"/>
           </w:tcPr>
           <w:p>
             <w:pPr>
@@ -1144,64 +1342,7 @@
         <w:tc>
           <w:tcPr>
             <w:tcW w:w="2114" w:type="dxa"/>
-          </w:tcPr>
-          <w:p>
-            <w:pPr>
-              <w:pStyle w:val="Bezmezer"/>
-              <w:jc w:val="center"/>
-            </w:pPr>
-            <w:r>
-              <w:t>420</w:t>
-            </w:r>
-          </w:p>
-        </w:tc>
-        <w:tc>
-          <w:tcPr>
-            <w:tcW w:w="2114" w:type="dxa"/>
-          </w:tcPr>
-          <w:p>
-            <w:pPr>
-              <w:pStyle w:val="Bezmezer"/>
-              <w:jc w:val="center"/>
-            </w:pPr>
-            <w:r>
-              <w:t>20</w:t>
-            </w:r>
-          </w:p>
-        </w:tc>
-        <w:tc>
-          <w:tcPr>
-            <w:tcW w:w="2114" w:type="dxa"/>
-          </w:tcPr>
-          <w:p>
-            <w:pPr>
-              <w:pStyle w:val="Bezmezer"/>
-              <w:jc w:val="center"/>
-            </w:pPr>
-            <w:r>
-              <w:t>48</w:t>
-            </w:r>
-          </w:p>
-        </w:tc>
-        <w:tc>
-          <w:tcPr>
-            <w:tcW w:w="2114" w:type="dxa"/>
-          </w:tcPr>
-          <w:p>
-            <w:pPr>
-              <w:pStyle w:val="Bezmezer"/>
-              <w:jc w:val="center"/>
-            </w:pPr>
-          </w:p>
-        </w:tc>
-      </w:tr>
-      <w:tr>
-        <w:trPr>
-          <w:trHeight w:val="329"/>
-        </w:trPr>
-        <w:tc>
-          <w:tcPr>
-            <w:tcW w:w="2114" w:type="dxa"/>
+            <w:vAlign w:val="center"/>
           </w:tcPr>
           <w:p>
             <w:pPr>
@@ -1216,6 +1357,7 @@
         <w:tc>
           <w:tcPr>
             <w:tcW w:w="2114" w:type="dxa"/>
+            <w:vAlign w:val="center"/>
           </w:tcPr>
           <w:p>
             <w:pPr>
@@ -1230,6 +1372,7 @@
         <w:tc>
           <w:tcPr>
             <w:tcW w:w="2114" w:type="dxa"/>
+            <w:vAlign w:val="center"/>
           </w:tcPr>
           <w:p>
             <w:pPr>
@@ -1243,7 +1386,8 @@
         </w:tc>
         <w:tc>
           <w:tcPr>
-            <w:tcW w:w="2114" w:type="dxa"/>
+            <w:tcW w:w="2304" w:type="dxa"/>
+            <w:vAlign w:val="center"/>
           </w:tcPr>
           <w:p>
             <w:pPr>
@@ -1251,7 +1395,7 @@
               <w:jc w:val="center"/>
             </w:pPr>
             <w:r>
-              <w:t>Nejpřesnější</w:t>
+              <w:t>Velmi přesné</w:t>
             </w:r>
           </w:p>
         </w:tc>
@@ -1266,7 +1410,7 @@
     <w:p>
       <w:pPr>
         <w:pStyle w:val="Bezmezer"/>
-        <w:ind w:left="708"/>
+        <w:ind w:firstLine="426"/>
       </w:pPr>
       <w:r>
         <w:t>Měřeno po 20s.</w:t>
@@ -1293,15 +1437,10 @@
         </w:numPr>
       </w:pPr>
       <w:r>
-        <w:t xml:space="preserve">Opět </w:t>
-      </w:r>
-      <w:proofErr w:type="gramStart"/>
-      <w:r>
-        <w:t>bylo pozorován</w:t>
-      </w:r>
-      <w:proofErr w:type="gramEnd"/>
-      <w:r>
-        <w:t xml:space="preserve"> šum ze zařízení po jeho spuštění. Opětovné připojení šum odstranilo. Příčina neznámá.</w:t>
+        <w:t>Opět byl</w:t>
+      </w:r>
+      <w:r>
+        <w:t xml:space="preserve"> pozorován šum ze zařízení po jeho spuštění. Opětovné připojení šum odstranilo. Příčina neznámá.</w:t>
       </w:r>
     </w:p>
     <w:p>
@@ -1313,10 +1452,597 @@
         </w:numPr>
       </w:pPr>
       <w:r>
-        <w:t>Kvalita měření a úspěšnost detekce je více závislá na nasazení hlavice než na samotné volbě konstant - možná nutnost přidělání funkce učení</w:t>
+        <w:t>Kvalita měření a úspěšnost detekce je více závislá na nasazení hlavice než na samotné volbě konstant</w:t>
+      </w:r>
+      <w:r>
+        <w:t xml:space="preserve"> – </w:t>
+      </w:r>
+      <w:r>
+        <w:t>možná nutnost přidělání funkce učení</w:t>
       </w:r>
       <w:r>
         <w:t>.</w:t>
+      </w:r>
+    </w:p>
+    <w:p>
+      <w:r>
+        <w:br w:type="page"/>
+      </w:r>
+    </w:p>
+    <w:p>
+      <w:pPr>
+        <w:pStyle w:val="Nadpis1"/>
+        <w:numPr>
+          <w:ilvl w:val="0"/>
+          <w:numId w:val="9"/>
+        </w:numPr>
+      </w:pPr>
+      <w:r>
+        <w:lastRenderedPageBreak/>
+        <w:t>Experiment III</w:t>
+      </w:r>
+    </w:p>
+    <w:p>
+      <w:pPr>
+        <w:pStyle w:val="Nadpis2"/>
+      </w:pPr>
+      <w:r>
+        <w:t>Popis</w:t>
+      </w:r>
+    </w:p>
+    <w:p>
+      <w:pPr>
+        <w:pStyle w:val="Bezmezer"/>
+      </w:pPr>
+      <w:r>
+        <w:t>Cílem experimentu je zkoumání kvality signálu a vlivu na rozpoznávání v závislosti na umístění snímače. Závěrem může být zjištění potřeby filtrování dat při špatném signálu, aby nedocházelo k falešným vyhodnocením (například při nenasazení snímače).</w:t>
+      </w:r>
+    </w:p>
+    <w:p>
+      <w:pPr>
+        <w:pStyle w:val="Bezmezer"/>
+      </w:pPr>
+    </w:p>
+    <w:p>
+      <w:pPr>
+        <w:pStyle w:val="Bezmezer"/>
+        <w:numPr>
+          <w:ilvl w:val="0"/>
+          <w:numId w:val="16"/>
+        </w:numPr>
+      </w:pPr>
+      <w:r>
+        <w:t>Stejné jako kroky 1-4</w:t>
+      </w:r>
+      <w:r>
+        <w:t xml:space="preserve"> v prvním experimentu.</w:t>
+      </w:r>
+    </w:p>
+    <w:p>
+      <w:pPr>
+        <w:pStyle w:val="Bezmezer"/>
+        <w:numPr>
+          <w:ilvl w:val="0"/>
+          <w:numId w:val="16"/>
+        </w:numPr>
+      </w:pPr>
+      <w:r>
+        <w:t>Během pokusu uživatel zkouší měnit umístění snímače na frontálu hlavy.</w:t>
+      </w:r>
+    </w:p>
+    <w:p>
+      <w:pPr>
+        <w:pStyle w:val="Bezmezer"/>
+      </w:pPr>
+    </w:p>
+    <w:p>
+      <w:pPr>
+        <w:pStyle w:val="Nadpis2"/>
+      </w:pPr>
+      <w:r>
+        <w:t>Konfigurace</w:t>
+      </w:r>
+    </w:p>
+    <w:p>
+      <w:r>
+        <w:t xml:space="preserve">Doba testování: </w:t>
+      </w:r>
+      <w:r>
+        <w:t>15 minut</w:t>
+      </w:r>
+    </w:p>
+    <w:p>
+      <w:pPr>
+        <w:pStyle w:val="Bezmezer"/>
+        <w:rPr>
+          <w:lang w:eastAsia="cs-CZ"/>
+        </w:rPr>
+      </w:pPr>
+      <w:r>
+        <w:rPr>
+          <w:lang w:eastAsia="cs-CZ"/>
+        </w:rPr>
+        <w:t>Hodnoty konstant ve skriptu:</w:t>
+      </w:r>
+    </w:p>
+    <w:p>
+      <w:pPr>
+        <w:pStyle w:val="Bezmezer"/>
+        <w:numPr>
+          <w:ilvl w:val="0"/>
+          <w:numId w:val="4"/>
+        </w:numPr>
+        <w:rPr>
+          <w:lang w:eastAsia="cs-CZ"/>
+        </w:rPr>
+      </w:pPr>
+      <w:r>
+        <w:rPr>
+          <w:lang w:eastAsia="cs-CZ"/>
+        </w:rPr>
+        <w:t xml:space="preserve">Prahová hodnota: </w:t>
+      </w:r>
+      <w:r>
+        <w:rPr>
+          <w:lang w:eastAsia="cs-CZ"/>
+        </w:rPr>
+        <w:tab/>
+        <w:t>400</w:t>
+      </w:r>
+    </w:p>
+    <w:p>
+      <w:pPr>
+        <w:pStyle w:val="Bezmezer"/>
+        <w:numPr>
+          <w:ilvl w:val="0"/>
+          <w:numId w:val="4"/>
+        </w:numPr>
+        <w:rPr>
+          <w:lang w:eastAsia="cs-CZ"/>
+        </w:rPr>
+      </w:pPr>
+      <w:r>
+        <w:rPr>
+          <w:lang w:eastAsia="cs-CZ"/>
+        </w:rPr>
+        <w:t xml:space="preserve">Tolerance: </w:t>
+      </w:r>
+      <w:r>
+        <w:rPr>
+          <w:lang w:eastAsia="cs-CZ"/>
+        </w:rPr>
+        <w:tab/>
+      </w:r>
+      <w:r>
+        <w:rPr>
+          <w:lang w:eastAsia="cs-CZ"/>
+        </w:rPr>
+        <w:tab/>
+        <w:t>10</w:t>
+      </w:r>
+    </w:p>
+    <w:p>
+      <w:pPr>
+        <w:pStyle w:val="Bezmezer"/>
+        <w:numPr>
+          <w:ilvl w:val="0"/>
+          <w:numId w:val="4"/>
+        </w:numPr>
+        <w:rPr>
+          <w:lang w:eastAsia="cs-CZ"/>
+        </w:rPr>
+      </w:pPr>
+      <w:r>
+        <w:rPr>
+          <w:lang w:eastAsia="cs-CZ"/>
+        </w:rPr>
+        <w:t>Buffer:</w:t>
+      </w:r>
+      <w:r>
+        <w:rPr>
+          <w:lang w:eastAsia="cs-CZ"/>
+        </w:rPr>
+        <w:tab/>
+      </w:r>
+      <w:r>
+        <w:rPr>
+          <w:lang w:eastAsia="cs-CZ"/>
+        </w:rPr>
+        <w:tab/>
+      </w:r>
+      <w:r>
+        <w:rPr>
+          <w:lang w:eastAsia="cs-CZ"/>
+        </w:rPr>
+        <w:tab/>
+      </w:r>
+      <w:r>
+        <w:rPr>
+          <w:lang w:eastAsia="cs-CZ"/>
+        </w:rPr>
+        <w:t>32</w:t>
+      </w:r>
+    </w:p>
+    <w:p>
+      <w:pPr>
+        <w:pStyle w:val="Bezmezer"/>
+        <w:rPr>
+          <w:lang w:eastAsia="cs-CZ"/>
+        </w:rPr>
+      </w:pPr>
+    </w:p>
+    <w:p>
+      <w:pPr>
+        <w:pStyle w:val="Nadpis2"/>
+        <w:rPr>
+          <w:lang w:eastAsia="cs-CZ"/>
+        </w:rPr>
+      </w:pPr>
+      <w:r>
+        <w:rPr>
+          <w:lang w:eastAsia="cs-CZ"/>
+        </w:rPr>
+        <w:t>Průběh</w:t>
+      </w:r>
+    </w:p>
+    <w:p>
+      <w:pPr>
+        <w:pStyle w:val="Odstavecseseznamem"/>
+        <w:numPr>
+          <w:ilvl w:val="0"/>
+          <w:numId w:val="19"/>
+        </w:numPr>
+        <w:rPr>
+          <w:lang w:eastAsia="cs-CZ"/>
+        </w:rPr>
+      </w:pPr>
+      <w:r>
+        <w:rPr>
+          <w:lang w:eastAsia="cs-CZ"/>
+        </w:rPr>
+        <w:t>Hledání ideální polohy posuvem čidla do místa, když se vyhodnocování zdálo být nejpřesnější (vyhodnoceno testovaným subjektem)</w:t>
+      </w:r>
+      <w:r>
+        <w:rPr>
+          <w:lang w:eastAsia="cs-CZ"/>
+        </w:rPr>
+        <w:t>.</w:t>
+      </w:r>
+    </w:p>
+    <w:p>
+      <w:pPr>
+        <w:pStyle w:val="Odstavecseseznamem"/>
+        <w:numPr>
+          <w:ilvl w:val="0"/>
+          <w:numId w:val="18"/>
+        </w:numPr>
+        <w:rPr>
+          <w:lang w:eastAsia="cs-CZ"/>
+        </w:rPr>
+      </w:pPr>
+      <w:r>
+        <w:rPr>
+          <w:lang w:eastAsia="cs-CZ"/>
+        </w:rPr>
+        <w:t>Testováno subjektem 1</w:t>
+      </w:r>
+      <w:r>
+        <w:rPr>
+          <w:lang w:eastAsia="cs-CZ"/>
+        </w:rPr>
+        <w:t xml:space="preserve"> – </w:t>
+      </w:r>
+      <w:r>
+        <w:rPr>
+          <w:lang w:eastAsia="cs-CZ"/>
+        </w:rPr>
+        <w:t>ideální poloha nalezena po několika sekundách.</w:t>
+      </w:r>
+    </w:p>
+    <w:p>
+      <w:pPr>
+        <w:pStyle w:val="Odstavecseseznamem"/>
+        <w:numPr>
+          <w:ilvl w:val="0"/>
+          <w:numId w:val="18"/>
+        </w:numPr>
+        <w:rPr>
+          <w:lang w:eastAsia="cs-CZ"/>
+        </w:rPr>
+      </w:pPr>
+      <w:r>
+        <w:rPr>
+          <w:lang w:eastAsia="cs-CZ"/>
+        </w:rPr>
+        <w:t>Subjekt 2</w:t>
+      </w:r>
+      <w:r>
+        <w:rPr>
+          <w:lang w:eastAsia="cs-CZ"/>
+        </w:rPr>
+        <w:t xml:space="preserve"> – </w:t>
+      </w:r>
+      <w:r>
+        <w:rPr>
+          <w:lang w:eastAsia="cs-CZ"/>
+        </w:rPr>
+        <w:t>po nasazení se hlavice odpojila od počítače</w:t>
+      </w:r>
+      <w:r>
+        <w:rPr>
+          <w:lang w:eastAsia="cs-CZ"/>
+        </w:rPr>
+        <w:t>. Pravděpodobně problém baterie. Nepodařilo se subjekt 2 zapojit do měření</w:t>
+      </w:r>
+      <w:r>
+        <w:rPr>
+          <w:lang w:eastAsia="cs-CZ"/>
+        </w:rPr>
+        <w:t xml:space="preserve"> – </w:t>
+      </w:r>
+      <w:r>
+        <w:rPr>
+          <w:lang w:eastAsia="cs-CZ"/>
+        </w:rPr>
+        <w:t>problém hlavice</w:t>
+      </w:r>
+      <w:r>
+        <w:rPr>
+          <w:lang w:eastAsia="cs-CZ"/>
+        </w:rPr>
+        <w:t>.</w:t>
+      </w:r>
+    </w:p>
+    <w:p>
+      <w:pPr>
+        <w:pStyle w:val="Odstavecseseznamem"/>
+        <w:numPr>
+          <w:ilvl w:val="0"/>
+          <w:numId w:val="18"/>
+        </w:numPr>
+        <w:rPr>
+          <w:lang w:eastAsia="cs-CZ"/>
+        </w:rPr>
+      </w:pPr>
+      <w:r>
+        <w:rPr>
+          <w:lang w:eastAsia="cs-CZ"/>
+        </w:rPr>
+        <w:t>Subjekt 3</w:t>
+      </w:r>
+      <w:r>
+        <w:rPr>
+          <w:lang w:eastAsia="cs-CZ"/>
+        </w:rPr>
+        <w:t xml:space="preserve"> – </w:t>
+      </w:r>
+      <w:r>
+        <w:rPr>
+          <w:lang w:eastAsia="cs-CZ"/>
+        </w:rPr>
+        <w:t>po nasazení se hlavice odpojila od počítače. Restartování hlavice, změna polohy vůči počítači, restartování aplikace ani jiná úprava okolních vlivů nepomohla. Po několika dalších pokusech se hlavice rozhodla spolupracovat a měření mohlo pokračovat. Další výpadky nezaznamenány.</w:t>
+      </w:r>
+    </w:p>
+    <w:p>
+      <w:pPr>
+        <w:pStyle w:val="Odstavecseseznamem"/>
+        <w:numPr>
+          <w:ilvl w:val="0"/>
+          <w:numId w:val="18"/>
+        </w:numPr>
+        <w:rPr>
+          <w:lang w:eastAsia="cs-CZ"/>
+        </w:rPr>
+      </w:pPr>
+      <w:r>
+        <w:rPr>
+          <w:lang w:eastAsia="cs-CZ"/>
+        </w:rPr>
+        <w:t>Subjekt 3 našel ideální pozici hlavice opět během několika sekund.</w:t>
+      </w:r>
+    </w:p>
+    <w:p>
+      <w:pPr>
+        <w:pStyle w:val="Odstavecseseznamem"/>
+        <w:numPr>
+          <w:ilvl w:val="0"/>
+          <w:numId w:val="18"/>
+        </w:numPr>
+        <w:rPr>
+          <w:lang w:eastAsia="cs-CZ"/>
+        </w:rPr>
+      </w:pPr>
+      <w:r>
+        <w:rPr>
+          <w:lang w:eastAsia="cs-CZ"/>
+        </w:rPr>
+        <w:t>Subjekt 4 našel opět ideální pozici hlavici téměř okamžitě.</w:t>
+      </w:r>
+    </w:p>
+    <w:p>
+      <w:pPr>
+        <w:rPr>
+          <w:rFonts w:eastAsiaTheme="majorEastAsia" w:cstheme="majorBidi"/>
+          <w:b/>
+          <w:bCs/>
+          <w:color w:val="000000" w:themeColor="text1"/>
+          <w:sz w:val="28"/>
+          <w:szCs w:val="28"/>
+        </w:rPr>
+      </w:pPr>
+      <w:r>
+        <w:br w:type="page"/>
+      </w:r>
+    </w:p>
+    <w:p>
+      <w:pPr>
+        <w:pStyle w:val="Nadpis1"/>
+        <w:numPr>
+          <w:ilvl w:val="0"/>
+          <w:numId w:val="9"/>
+        </w:numPr>
+      </w:pPr>
+      <w:r>
+        <w:lastRenderedPageBreak/>
+        <w:t>Experiment IV</w:t>
+      </w:r>
+    </w:p>
+    <w:p>
+      <w:pPr>
+        <w:pStyle w:val="Nadpis2"/>
+      </w:pPr>
+      <w:r>
+        <w:t>Popis</w:t>
+      </w:r>
+    </w:p>
+    <w:p>
+      <w:r>
+        <w:t>Cílem experimentu je praktické ověření skriptů.</w:t>
+      </w:r>
+    </w:p>
+    <w:p>
+      <w:pPr>
+        <w:pStyle w:val="Bezmezer"/>
+        <w:numPr>
+          <w:ilvl w:val="0"/>
+          <w:numId w:val="24"/>
+        </w:numPr>
+      </w:pPr>
+      <w:r>
+        <w:t>Stejné jako kroky 1-3</w:t>
+      </w:r>
+      <w:r>
+        <w:t xml:space="preserve"> v prvním experiment</w:t>
+      </w:r>
+      <w:r>
+        <w:t xml:space="preserve">u - použije se skript </w:t>
+      </w:r>
+      <w:r>
+        <w:rPr>
+          <w:rFonts w:ascii="Consolas" w:hAnsi="Consolas" w:cs="Consolas"/>
+        </w:rPr>
+        <w:t>readRAWinf.m</w:t>
+      </w:r>
+      <w:r>
+        <w:t>, který nezobrazuje graf, pouze provádí vyhodnocení a na základě mrknutí simuluje stisk levého tlačítka myši (LTM). Skript běží, dokud není ukončen.</w:t>
+      </w:r>
+    </w:p>
+    <w:p>
+      <w:pPr>
+        <w:pStyle w:val="Bezmezer"/>
+        <w:numPr>
+          <w:ilvl w:val="0"/>
+          <w:numId w:val="24"/>
+        </w:numPr>
+        <w:rPr>
+          <w:lang w:eastAsia="cs-CZ"/>
+        </w:rPr>
+      </w:pPr>
+      <w:r>
+        <w:t xml:space="preserve">Otevření jednoduché stránky </w:t>
+      </w:r>
+      <w:r>
+        <w:rPr>
+          <w:rFonts w:ascii="Consolas" w:hAnsi="Consolas" w:cs="Consolas"/>
+        </w:rPr>
+        <w:t>test.html</w:t>
+      </w:r>
+      <w:r>
+        <w:t>, která reaguje na kliknutí změnou barvy.</w:t>
+      </w:r>
+    </w:p>
+    <w:p>
+      <w:pPr>
+        <w:pStyle w:val="Bezmezer"/>
+        <w:numPr>
+          <w:ilvl w:val="0"/>
+          <w:numId w:val="24"/>
+        </w:numPr>
+        <w:rPr>
+          <w:i/>
+          <w:lang w:eastAsia="cs-CZ"/>
+        </w:rPr>
+      </w:pPr>
+      <w:r>
+        <w:rPr>
+          <w:lang w:eastAsia="cs-CZ"/>
+        </w:rPr>
+        <w:t>Uživatel se snaží kontrolovaně mrkáním měnit barvu stránky.</w:t>
+      </w:r>
+      <w:r>
+        <w:rPr>
+          <w:lang w:eastAsia="cs-CZ"/>
+        </w:rPr>
+        <w:t xml:space="preserve"> </w:t>
+      </w:r>
+      <w:r>
+        <w:rPr>
+          <w:i/>
+          <w:lang w:eastAsia="cs-CZ"/>
+        </w:rPr>
+        <w:t>Dodatečnou korekcí skriptu se lze pokusit přiblížit stavu, kdy bude zaznamenáno pouze cílené mrknutí (přirozené a slabé bude ignorováno).</w:t>
+      </w:r>
+    </w:p>
+    <w:p>
+      <w:pPr>
+        <w:pStyle w:val="Bezmezer"/>
+        <w:numPr>
+          <w:ilvl w:val="0"/>
+          <w:numId w:val="24"/>
+        </w:numPr>
+        <w:rPr>
+          <w:lang w:eastAsia="cs-CZ"/>
+        </w:rPr>
+      </w:pPr>
+      <w:r>
+        <w:rPr>
+          <w:lang w:eastAsia="cs-CZ"/>
+        </w:rPr>
+        <w:t xml:space="preserve">Další funkčnost lze testovat ovládáním webového prohlížeče případně akční hry </w:t>
+      </w:r>
+      <w:r>
+        <w:rPr>
+          <w:i/>
+          <w:lang w:eastAsia="cs-CZ"/>
+        </w:rPr>
+        <w:t>(pozn. ne všechny hry dokáží zaregistrovat simulované kliknutí myší).</w:t>
+      </w:r>
+      <w:r>
+        <w:rPr>
+          <w:lang w:eastAsia="cs-CZ"/>
+        </w:rPr>
+        <w:t xml:space="preserve"> </w:t>
+      </w:r>
+    </w:p>
+    <w:p>
+      <w:pPr>
+        <w:pStyle w:val="Bezmezer"/>
+      </w:pPr>
+    </w:p>
+    <w:p>
+      <w:pPr>
+        <w:pStyle w:val="Nadpis2"/>
+        <w:rPr>
+          <w:lang w:eastAsia="cs-CZ"/>
+        </w:rPr>
+      </w:pPr>
+      <w:r>
+        <w:rPr>
+          <w:lang w:eastAsia="cs-CZ"/>
+        </w:rPr>
+        <w:t>Průběh</w:t>
+      </w:r>
+    </w:p>
+    <w:p>
+      <w:pPr>
+        <w:pStyle w:val="Odstavecseseznamem"/>
+        <w:numPr>
+          <w:ilvl w:val="0"/>
+          <w:numId w:val="19"/>
+        </w:numPr>
+      </w:pPr>
+      <w:r>
+        <w:t>Testováno převážně mezi jednotlivými experimenty – ovládání počítače a webového prohlížeče.</w:t>
       </w:r>
     </w:p>
     <w:p>
@@ -1328,7 +2054,7 @@
         </w:numPr>
       </w:pPr>
       <w:r>
-        <w:t>První test na reálné aplikaci</w:t>
+        <w:t>Test na reálné aplikaci</w:t>
       </w:r>
     </w:p>
     <w:p>
@@ -1340,7 +2066,10 @@
         </w:numPr>
       </w:pPr>
       <w:r>
-        <w:t>Detekované mrknutí vyvolává kliknutí levým tlačítkem. Testováno na jednoduché webové stránce, která s kliknutím měnila barvu pozadí (dvoustavově)</w:t>
+        <w:t>Úprava vyvolaného signálu na klávesu "W", pokus o rozpohybování vozidla ve hře Grand Theft Auto III – neúspěch – hra má pravděpodobně jiný systé</w:t>
+      </w:r>
+      <w:r>
+        <w:t>m odchytávání vstupních impulzů.</w:t>
       </w:r>
     </w:p>
     <w:p>
@@ -1352,40 +2081,17 @@
         </w:numPr>
       </w:pPr>
       <w:r>
-        <w:t xml:space="preserve">Úprava vyvolaného signálu na klávesu "W", pokus o rozpohybování vozidla ve hře Grand </w:t>
-      </w:r>
-      <w:proofErr w:type="spellStart"/>
-      <w:r>
-        <w:t>Theft</w:t>
-      </w:r>
-      <w:proofErr w:type="spellEnd"/>
-      <w:r>
-        <w:t xml:space="preserve"> Auto III - neúspěch - hra má pravděpodobně jiný systém odchytávání vstupních impulzů (není chybou našeho skriptu)</w:t>
+        <w:t>Testování levého kliku v akční hře</w:t>
+      </w:r>
+      <w:r>
+        <w:t>. Pohyb ovládán klávesnicí a myší, střelba ovládána mrknutím – po chvilce trénování subjektu získáváme uspokojivé výsledky. Střelba se dá ovládat s přibližně 95% úspěšností.</w:t>
       </w:r>
     </w:p>
     <w:p>
       <w:pPr>
         <w:pStyle w:val="Odstavecseseznamem"/>
-        <w:numPr>
-          <w:ilvl w:val="1"/>
-          <w:numId w:val="10"/>
-        </w:numPr>
-      </w:pPr>
-      <w:r>
-        <w:t xml:space="preserve">Opětovné testování levého kliku ve hře </w:t>
-      </w:r>
-      <w:proofErr w:type="spellStart"/>
-      <w:r>
-        <w:t>Vietcong</w:t>
-      </w:r>
-      <w:proofErr w:type="spellEnd"/>
-      <w:r>
-        <w:t xml:space="preserve">. Pohyb ovládán klávesnicí a myší, střelba ovládána mrknutím - po chvilce trénování subjektu </w:t>
-      </w:r>
-      <w:r>
-        <w:lastRenderedPageBreak/>
-        <w:t>získáváme uspokojivé výsledky. Střelba se dá ovládat s přibližně 95% úspěšností.</w:t>
-      </w:r>
+        <w:ind w:left="1440"/>
+      </w:pPr>
     </w:p>
     <w:p>
       <w:pPr>
@@ -1396,414 +2102,22 @@
         </w:numPr>
       </w:pPr>
       <w:r>
-        <w:t xml:space="preserve">U všech testovaných subjektů výsledky dopadly v podstatě stejně. Pokud byla hlavice nasazena správně, nebyl problém ovládat například zmíněnou hru </w:t>
-      </w:r>
-      <w:proofErr w:type="spellStart"/>
-      <w:r>
-        <w:t>Vietcong</w:t>
-      </w:r>
-      <w:proofErr w:type="spellEnd"/>
-      <w:r>
-        <w:t xml:space="preserve">, nebo měnit barvu pozadí webové stránky bez ohledu na testovaný subjekt. </w:t>
-      </w:r>
-    </w:p>
-    <w:p/>
-    <w:p/>
+        <w:t xml:space="preserve">U všech testovaných subjektů výsledky dopadly v podstatě stejně. Pokud byla hlavice nasazena správně, nebyl problém ovládat například </w:t>
+      </w:r>
+      <w:r>
+        <w:t>vybranou</w:t>
+      </w:r>
+      <w:r>
+        <w:t xml:space="preserve"> hru, nebo měnit barvu pozadí testovací webové stránky bez ohledu na testovaný subjekt.</w:t>
+      </w:r>
+    </w:p>
     <w:p/>
     <w:p>
       <w:pPr>
         <w:pStyle w:val="Nadpis1"/>
         <w:numPr>
           <w:ilvl w:val="0"/>
-          <w:numId w:val="9"/>
-        </w:numPr>
-      </w:pPr>
-      <w:r>
-        <w:t>Experiment 3</w:t>
-      </w:r>
-    </w:p>
-    <w:p>
-      <w:pPr>
-        <w:pStyle w:val="Nadpis2"/>
-      </w:pPr>
-      <w:r>
-        <w:t>Popis</w:t>
-      </w:r>
-    </w:p>
-    <w:p>
-      <w:pPr>
-        <w:pStyle w:val="Bezmezer"/>
-      </w:pPr>
-      <w:r>
-        <w:t>Cílem experimentu je zkoumání kvality signálu a vlivu na rozpoznávání v závislosti na umístění snímače. Závěrem může být zjištění potřeby filtrování dat při špatném signálu, aby nedocházelo k falešným vyhodnocením (například při nenasazení snímače).</w:t>
-      </w:r>
-    </w:p>
-    <w:p>
-      <w:pPr>
-        <w:pStyle w:val="Bezmezer"/>
-      </w:pPr>
-    </w:p>
-    <w:p>
-      <w:pPr>
-        <w:pStyle w:val="Bezmezer"/>
-        <w:numPr>
-          <w:ilvl w:val="0"/>
-          <w:numId w:val="16"/>
-        </w:numPr>
-      </w:pPr>
-      <w:r>
-        <w:t xml:space="preserve">Stejné jako </w:t>
-      </w:r>
-      <w:proofErr w:type="gramStart"/>
-      <w:r>
-        <w:t>kroky 1.-4. v prvním</w:t>
-      </w:r>
-      <w:proofErr w:type="gramEnd"/>
-      <w:r>
-        <w:t xml:space="preserve"> experimentu.</w:t>
-      </w:r>
-    </w:p>
-    <w:p>
-      <w:pPr>
-        <w:pStyle w:val="Bezmezer"/>
-        <w:numPr>
-          <w:ilvl w:val="0"/>
-          <w:numId w:val="16"/>
-        </w:numPr>
-      </w:pPr>
-      <w:r>
-        <w:t xml:space="preserve">Během pokusu uživatel zkouší měnit umístění snímače na </w:t>
-      </w:r>
-      <w:proofErr w:type="spellStart"/>
-      <w:r>
-        <w:t>frontálu</w:t>
-      </w:r>
-      <w:proofErr w:type="spellEnd"/>
-      <w:r>
-        <w:t xml:space="preserve"> hlavy.</w:t>
-      </w:r>
-    </w:p>
-    <w:p>
-      <w:pPr>
-        <w:pStyle w:val="Bezmezer"/>
-      </w:pPr>
-    </w:p>
-    <w:p>
-      <w:pPr>
-        <w:pStyle w:val="Nadpis2"/>
-      </w:pPr>
-      <w:r>
-        <w:t>Konfigurace</w:t>
-      </w:r>
-    </w:p>
-    <w:p>
-      <w:r>
-        <w:t xml:space="preserve">Doba testování: </w:t>
-      </w:r>
-      <w:r>
-        <w:t>14:10</w:t>
-      </w:r>
-      <w:r>
-        <w:t xml:space="preserve"> </w:t>
-      </w:r>
-      <w:r>
-        <w:t>–</w:t>
-      </w:r>
-      <w:r>
-        <w:t xml:space="preserve"> </w:t>
-      </w:r>
-      <w:r>
-        <w:t>14:25</w:t>
-      </w:r>
-      <w:bookmarkStart w:id="0" w:name="_GoBack"/>
-      <w:bookmarkEnd w:id="0"/>
-    </w:p>
-    <w:p>
-      <w:pPr>
-        <w:pStyle w:val="Bezmezer"/>
-        <w:rPr>
-          <w:lang w:eastAsia="cs-CZ"/>
-        </w:rPr>
-      </w:pPr>
-      <w:r>
-        <w:rPr>
-          <w:lang w:eastAsia="cs-CZ"/>
-        </w:rPr>
-        <w:t>Hodnoty konstant ve skriptu:</w:t>
-      </w:r>
-    </w:p>
-    <w:p>
-      <w:pPr>
-        <w:pStyle w:val="Bezmezer"/>
-        <w:numPr>
-          <w:ilvl w:val="0"/>
-          <w:numId w:val="4"/>
-        </w:numPr>
-        <w:rPr>
-          <w:lang w:eastAsia="cs-CZ"/>
-        </w:rPr>
-      </w:pPr>
-      <w:r>
-        <w:rPr>
-          <w:lang w:eastAsia="cs-CZ"/>
-        </w:rPr>
-        <w:t xml:space="preserve">Prahová hodnota: </w:t>
-      </w:r>
-      <w:r>
-        <w:rPr>
-          <w:lang w:eastAsia="cs-CZ"/>
-        </w:rPr>
-        <w:tab/>
-        <w:t>400</w:t>
-      </w:r>
-    </w:p>
-    <w:p>
-      <w:pPr>
-        <w:pStyle w:val="Bezmezer"/>
-        <w:numPr>
-          <w:ilvl w:val="0"/>
-          <w:numId w:val="4"/>
-        </w:numPr>
-        <w:rPr>
-          <w:lang w:eastAsia="cs-CZ"/>
-        </w:rPr>
-      </w:pPr>
-      <w:r>
-        <w:rPr>
-          <w:lang w:eastAsia="cs-CZ"/>
-        </w:rPr>
-        <w:t xml:space="preserve">Tolerance: </w:t>
-      </w:r>
-      <w:r>
-        <w:rPr>
-          <w:lang w:eastAsia="cs-CZ"/>
-        </w:rPr>
-        <w:tab/>
-      </w:r>
-      <w:r>
-        <w:rPr>
-          <w:lang w:eastAsia="cs-CZ"/>
-        </w:rPr>
-        <w:tab/>
-        <w:t>10</w:t>
-      </w:r>
-    </w:p>
-    <w:p>
-      <w:pPr>
-        <w:pStyle w:val="Bezmezer"/>
-        <w:numPr>
-          <w:ilvl w:val="0"/>
-          <w:numId w:val="4"/>
-        </w:numPr>
-        <w:rPr>
-          <w:lang w:eastAsia="cs-CZ"/>
-        </w:rPr>
-      </w:pPr>
-      <w:proofErr w:type="spellStart"/>
-      <w:r>
-        <w:rPr>
-          <w:lang w:eastAsia="cs-CZ"/>
-        </w:rPr>
-        <w:t>Buffer</w:t>
-      </w:r>
-      <w:proofErr w:type="spellEnd"/>
-      <w:r>
-        <w:rPr>
-          <w:lang w:eastAsia="cs-CZ"/>
-        </w:rPr>
-        <w:t>:</w:t>
-      </w:r>
-      <w:r>
-        <w:rPr>
-          <w:lang w:eastAsia="cs-CZ"/>
-        </w:rPr>
-        <w:tab/>
-      </w:r>
-      <w:r>
-        <w:rPr>
-          <w:lang w:eastAsia="cs-CZ"/>
-        </w:rPr>
-        <w:tab/>
-        <w:t>32</w:t>
-      </w:r>
-    </w:p>
-    <w:p>
-      <w:pPr>
-        <w:pStyle w:val="Bezmezer"/>
-        <w:rPr>
-          <w:lang w:eastAsia="cs-CZ"/>
-        </w:rPr>
-      </w:pPr>
-    </w:p>
-    <w:p>
-      <w:pPr>
-        <w:pStyle w:val="Nadpis2"/>
-        <w:rPr>
-          <w:lang w:eastAsia="cs-CZ"/>
-        </w:rPr>
-      </w:pPr>
-      <w:r>
-        <w:rPr>
-          <w:lang w:eastAsia="cs-CZ"/>
-        </w:rPr>
-        <w:t>Průběh</w:t>
-      </w:r>
-    </w:p>
-    <w:p>
-      <w:pPr>
-        <w:pStyle w:val="Odstavecseseznamem"/>
-        <w:numPr>
-          <w:ilvl w:val="0"/>
-          <w:numId w:val="19"/>
-        </w:numPr>
-        <w:rPr>
-          <w:lang w:eastAsia="cs-CZ"/>
-        </w:rPr>
-      </w:pPr>
-      <w:r>
-        <w:rPr>
-          <w:lang w:eastAsia="cs-CZ"/>
-        </w:rPr>
-        <w:t>Hledání ideální polohy posuvem čidla do místa, když se vyhodnocování zdálo být nejpřesnější (vyhodnoceno testovaným subjektem)</w:t>
-      </w:r>
-      <w:r>
-        <w:rPr>
-          <w:lang w:eastAsia="cs-CZ"/>
-        </w:rPr>
-        <w:t>.</w:t>
-      </w:r>
-    </w:p>
-    <w:p>
-      <w:pPr>
-        <w:pStyle w:val="Odstavecseseznamem"/>
-        <w:numPr>
-          <w:ilvl w:val="0"/>
-          <w:numId w:val="18"/>
-        </w:numPr>
-        <w:rPr>
-          <w:lang w:eastAsia="cs-CZ"/>
-        </w:rPr>
-      </w:pPr>
-      <w:r>
-        <w:rPr>
-          <w:lang w:eastAsia="cs-CZ"/>
-        </w:rPr>
-        <w:t xml:space="preserve">Testováno subjektem 1 - ideální poloha nalezena po několika sekundách. </w:t>
-      </w:r>
-    </w:p>
-    <w:p>
-      <w:pPr>
-        <w:pStyle w:val="Odstavecseseznamem"/>
-        <w:numPr>
-          <w:ilvl w:val="0"/>
-          <w:numId w:val="18"/>
-        </w:numPr>
-        <w:rPr>
-          <w:lang w:eastAsia="cs-CZ"/>
-        </w:rPr>
-      </w:pPr>
-      <w:r>
-        <w:rPr>
-          <w:lang w:eastAsia="cs-CZ"/>
-        </w:rPr>
-        <w:t>Subjekt 2 - po nasazení se hlavice odpojila od počítače</w:t>
-      </w:r>
-      <w:r>
-        <w:rPr>
-          <w:lang w:eastAsia="cs-CZ"/>
-        </w:rPr>
-        <w:t>. Pravděpodobně problém baterie. Nepodařilo se subjekt 2 zapojit do měření - problém hlavice</w:t>
-      </w:r>
-      <w:r>
-        <w:rPr>
-          <w:lang w:eastAsia="cs-CZ"/>
-        </w:rPr>
-        <w:t>.</w:t>
-      </w:r>
-    </w:p>
-    <w:p>
-      <w:pPr>
-        <w:pStyle w:val="Odstavecseseznamem"/>
-        <w:numPr>
-          <w:ilvl w:val="0"/>
-          <w:numId w:val="18"/>
-        </w:numPr>
-        <w:rPr>
-          <w:lang w:eastAsia="cs-CZ"/>
-        </w:rPr>
-      </w:pPr>
-      <w:r>
-        <w:rPr>
-          <w:lang w:eastAsia="cs-CZ"/>
-        </w:rPr>
-        <w:t>Subjekt 3 - po nasazení se hlavice odpojila od počítače. Restartování hlavice, změna polohy vůči počítači, restartování aplikace ani jiná úprava okolních vlivů nepomohla. Po několika dalších pokusech se hlavice rozhodla spolupracovat a měření mohlo pokračovat. Další výpadky nezaznamenány.</w:t>
-      </w:r>
-    </w:p>
-    <w:p>
-      <w:pPr>
-        <w:pStyle w:val="Odstavecseseznamem"/>
-        <w:numPr>
-          <w:ilvl w:val="0"/>
-          <w:numId w:val="18"/>
-        </w:numPr>
-        <w:rPr>
-          <w:lang w:eastAsia="cs-CZ"/>
-        </w:rPr>
-      </w:pPr>
-      <w:r>
-        <w:rPr>
-          <w:lang w:eastAsia="cs-CZ"/>
-        </w:rPr>
-        <w:t xml:space="preserve">Subjekt 3 našel ideální pozici hlavice opět během několika sekund. </w:t>
-      </w:r>
-    </w:p>
-    <w:p>
-      <w:pPr>
-        <w:pStyle w:val="Odstavecseseznamem"/>
-        <w:numPr>
-          <w:ilvl w:val="0"/>
-          <w:numId w:val="18"/>
-        </w:numPr>
-        <w:rPr>
-          <w:lang w:eastAsia="cs-CZ"/>
-        </w:rPr>
-      </w:pPr>
-      <w:r>
-        <w:rPr>
-          <w:lang w:eastAsia="cs-CZ"/>
-        </w:rPr>
-        <w:t>Subjekt 4 našel opět ideální pozici hlavici téměř okamžitě.</w:t>
-      </w:r>
-    </w:p>
-    <w:p>
-      <w:pPr>
-        <w:pStyle w:val="Odstavecseseznamem"/>
-        <w:keepNext/>
-        <w:keepLines/>
-        <w:numPr>
-          <w:ilvl w:val="0"/>
-          <w:numId w:val="16"/>
-        </w:numPr>
-        <w:spacing w:before="480" w:after="0"/>
-        <w:contextualSpacing w:val="0"/>
-        <w:outlineLvl w:val="0"/>
-        <w:rPr>
-          <w:rFonts w:eastAsiaTheme="majorEastAsia" w:cstheme="majorBidi"/>
-          <w:b/>
-          <w:bCs/>
-          <w:vanish/>
-          <w:color w:val="000000" w:themeColor="text1"/>
-          <w:sz w:val="28"/>
-          <w:szCs w:val="28"/>
-        </w:rPr>
-      </w:pPr>
-    </w:p>
-    <w:p>
-      <w:pPr>
-        <w:pStyle w:val="Nadpis1"/>
-        <w:numPr>
-          <w:ilvl w:val="0"/>
-          <w:numId w:val="16"/>
+          <w:numId w:val="24"/>
         </w:numPr>
         <w:rPr>
           <w:szCs w:val="14"/>
@@ -1843,7 +2157,18 @@
           <w:lang w:eastAsia="cs-CZ"/>
         </w:rPr>
         <w:tab/>
-        <w:t>400</w:t>
+      </w:r>
+      <w:r>
+        <w:rPr>
+          <w:lang w:eastAsia="cs-CZ"/>
+        </w:rPr>
+        <w:t>4</w:t>
+      </w:r>
+      <w:r>
+        <w:rPr>
+          <w:lang w:eastAsia="cs-CZ"/>
+        </w:rPr>
+        <w:t>00</w:t>
       </w:r>
     </w:p>
     <w:p>
@@ -1874,7 +2199,18 @@
           <w:lang w:eastAsia="cs-CZ"/>
         </w:rPr>
         <w:tab/>
-        <w:t>10</w:t>
+      </w:r>
+      <w:r>
+        <w:rPr>
+          <w:lang w:eastAsia="cs-CZ"/>
+        </w:rPr>
+        <w:t>1</w:t>
+      </w:r>
+      <w:r>
+        <w:rPr>
+          <w:lang w:eastAsia="cs-CZ"/>
+        </w:rPr>
+        <w:t>0</w:t>
       </w:r>
     </w:p>
     <w:p>
@@ -1888,19 +2224,11 @@
           <w:lang w:eastAsia="cs-CZ"/>
         </w:rPr>
       </w:pPr>
-      <w:proofErr w:type="spellStart"/>
-      <w:r>
-        <w:rPr>
-          <w:lang w:eastAsia="cs-CZ"/>
-        </w:rPr>
-        <w:t>Buffer</w:t>
-      </w:r>
-      <w:proofErr w:type="spellEnd"/>
-      <w:r>
-        <w:rPr>
-          <w:lang w:eastAsia="cs-CZ"/>
-        </w:rPr>
-        <w:t>:</w:t>
+      <w:r>
+        <w:rPr>
+          <w:lang w:eastAsia="cs-CZ"/>
+        </w:rPr>
+        <w:t>Buffer:</w:t>
       </w:r>
       <w:r>
         <w:rPr>
@@ -1913,7 +2241,19 @@
           <w:lang w:eastAsia="cs-CZ"/>
         </w:rPr>
         <w:tab/>
-        <w:t>32</w:t>
+      </w:r>
+      <w:r>
+        <w:rPr>
+          <w:lang w:eastAsia="cs-CZ"/>
+        </w:rPr>
+        <w:tab/>
+        <w:t>3</w:t>
+      </w:r>
+      <w:r>
+        <w:rPr>
+          <w:lang w:eastAsia="cs-CZ"/>
+        </w:rPr>
+        <w:t>2</w:t>
       </w:r>
     </w:p>
     <w:p>
@@ -1927,21 +2267,34 @@
     <w:p>
       <w:pPr>
         <w:pStyle w:val="Bezmezer"/>
-        <w:rPr>
-          <w:lang w:eastAsia="cs-CZ"/>
-        </w:rPr>
-      </w:pPr>
-      <w:r>
-        <w:rPr>
-          <w:lang w:eastAsia="cs-CZ"/>
-        </w:rPr>
-        <w:t>Tyto hodnoty byly vhodné pro všechny testované subjekty</w:t>
-      </w:r>
-      <w:r>
-        <w:rPr>
-          <w:lang w:eastAsia="cs-CZ"/>
-        </w:rPr>
-        <w:t>, protože největší část správného vyhodnocení závisí na správném nasazení hlavice a následně nalezení ideální polohy čidla na čele.</w:t>
+        <w:jc w:val="both"/>
+        <w:rPr>
+          <w:lang w:eastAsia="cs-CZ"/>
+        </w:rPr>
+      </w:pPr>
+      <w:r>
+        <w:rPr>
+          <w:lang w:eastAsia="cs-CZ"/>
+        </w:rPr>
+        <w:t xml:space="preserve">Hodnoty jsou </w:t>
+      </w:r>
+      <w:r>
+        <w:rPr>
+          <w:lang w:eastAsia="cs-CZ"/>
+        </w:rPr>
+        <w:t>vhodné pro všechny testované subjekty</w:t>
+      </w:r>
+      <w:r>
+        <w:rPr>
+          <w:lang w:eastAsia="cs-CZ"/>
+        </w:rPr>
+        <w:t xml:space="preserve"> – </w:t>
+      </w:r>
+      <w:r>
+        <w:rPr>
+          <w:lang w:eastAsia="cs-CZ"/>
+        </w:rPr>
+        <w:t>největší část správného vyhodnocení závisí na správném nasazení hlavice a následně nalezení ideální polohy čidla na čele.</w:t>
       </w:r>
       <w:r>
         <w:rPr>
@@ -1953,18 +2306,111 @@
     <w:p>
       <w:pPr>
         <w:pStyle w:val="Bezmezer"/>
-        <w:ind w:left="720"/>
-      </w:pPr>
-    </w:p>
-    <w:p/>
+        <w:jc w:val="both"/>
+        <w:rPr>
+          <w:lang w:eastAsia="cs-CZ"/>
+        </w:rPr>
+      </w:pPr>
+    </w:p>
+    <w:p>
+      <w:pPr>
+        <w:jc w:val="both"/>
+      </w:pPr>
+      <w:r>
+        <w:t>Vzhledem k nutnosti správného nasazení, které velmi ovlivňuje výsledky, bude přiděláno ověřování kvality signálu před</w:t>
+      </w:r>
+      <w:r>
+        <w:t xml:space="preserve"> samotným vyhodnocením mrknutí.</w:t>
+      </w:r>
+    </w:p>
     <w:sectPr>
+      <w:headerReference w:type="first" r:id="rId9"/>
       <w:pgSz w:w="11906" w:h="16838"/>
       <w:pgMar w:top="1417" w:right="1417" w:bottom="1417" w:left="1417" w:header="708" w:footer="708" w:gutter="0"/>
       <w:cols w:space="708"/>
+      <w:titlePg/>
       <w:docGrid w:linePitch="360"/>
     </w:sectPr>
   </w:body>
 </w:document>
+</file>
+
+<file path=word/endnotes.xml><?xml version="1.0" encoding="utf-8"?>
+<w:endnotes xmlns:wpc="http://schemas.microsoft.com/office/word/2010/wordprocessingCanvas" xmlns:mc="http://schemas.openxmlformats.org/markup-compatibility/2006" xmlns:o="urn:schemas-microsoft-com:office:office" xmlns:r="http://schemas.openxmlformats.org/officeDocument/2006/relationships" xmlns:m="http://schemas.openxmlformats.org/officeDocument/2006/math" xmlns:v="urn:schemas-microsoft-com:vml" xmlns:wp14="http://schemas.microsoft.com/office/word/2010/wordprocessingDrawing" xmlns:wp="http://schemas.openxmlformats.org/drawingml/2006/wordprocessingDrawing" xmlns:w10="urn:schemas-microsoft-com:office:word" xmlns:w="http://schemas.openxmlformats.org/wordprocessingml/2006/main" xmlns:w14="http://schemas.microsoft.com/office/word/2010/wordml" xmlns:wpg="http://schemas.microsoft.com/office/word/2010/wordprocessingGroup" xmlns:wpi="http://schemas.microsoft.com/office/word/2010/wordprocessingInk" xmlns:wne="http://schemas.microsoft.com/office/word/2006/wordml" xmlns:wps="http://schemas.microsoft.com/office/word/2010/wordprocessingShape" mc:Ignorable="w14 wp14">
+  <w:endnote w:type="separator" w:id="-1">
+    <w:p>
+      <w:pPr>
+        <w:spacing w:after="0" w:line="240" w:lineRule="auto"/>
+      </w:pPr>
+      <w:r>
+        <w:separator/>
+      </w:r>
+    </w:p>
+  </w:endnote>
+  <w:endnote w:type="continuationSeparator" w:id="0">
+    <w:p>
+      <w:pPr>
+        <w:spacing w:after="0" w:line="240" w:lineRule="auto"/>
+      </w:pPr>
+      <w:r>
+        <w:continuationSeparator/>
+      </w:r>
+    </w:p>
+  </w:endnote>
+</w:endnotes>
+</file>
+
+<file path=word/footnotes.xml><?xml version="1.0" encoding="utf-8"?>
+<w:footnotes xmlns:wpc="http://schemas.microsoft.com/office/word/2010/wordprocessingCanvas" xmlns:mc="http://schemas.openxmlformats.org/markup-compatibility/2006" xmlns:o="urn:schemas-microsoft-com:office:office" xmlns:r="http://schemas.openxmlformats.org/officeDocument/2006/relationships" xmlns:m="http://schemas.openxmlformats.org/officeDocument/2006/math" xmlns:v="urn:schemas-microsoft-com:vml" xmlns:wp14="http://schemas.microsoft.com/office/word/2010/wordprocessingDrawing" xmlns:wp="http://schemas.openxmlformats.org/drawingml/2006/wordprocessingDrawing" xmlns:w10="urn:schemas-microsoft-com:office:word" xmlns:w="http://schemas.openxmlformats.org/wordprocessingml/2006/main" xmlns:w14="http://schemas.microsoft.com/office/word/2010/wordml" xmlns:wpg="http://schemas.microsoft.com/office/word/2010/wordprocessingGroup" xmlns:wpi="http://schemas.microsoft.com/office/word/2010/wordprocessingInk" xmlns:wne="http://schemas.microsoft.com/office/word/2006/wordml" xmlns:wps="http://schemas.microsoft.com/office/word/2010/wordprocessingShape" mc:Ignorable="w14 wp14">
+  <w:footnote w:type="separator" w:id="-1">
+    <w:p>
+      <w:pPr>
+        <w:spacing w:after="0" w:line="240" w:lineRule="auto"/>
+      </w:pPr>
+      <w:r>
+        <w:separator/>
+      </w:r>
+    </w:p>
+  </w:footnote>
+  <w:footnote w:type="continuationSeparator" w:id="0">
+    <w:p>
+      <w:pPr>
+        <w:spacing w:after="0" w:line="240" w:lineRule="auto"/>
+      </w:pPr>
+      <w:r>
+        <w:continuationSeparator/>
+      </w:r>
+    </w:p>
+  </w:footnote>
+</w:footnotes>
+</file>
+
+<file path=word/header1.xml><?xml version="1.0" encoding="utf-8"?>
+<w:hdr xmlns:wpc="http://schemas.microsoft.com/office/word/2010/wordprocessingCanvas" xmlns:mc="http://schemas.openxmlformats.org/markup-compatibility/2006" xmlns:o="urn:schemas-microsoft-com:office:office" xmlns:r="http://schemas.openxmlformats.org/officeDocument/2006/relationships" xmlns:m="http://schemas.openxmlformats.org/officeDocument/2006/math" xmlns:v="urn:schemas-microsoft-com:vml" xmlns:wp14="http://schemas.microsoft.com/office/word/2010/wordprocessingDrawing" xmlns:wp="http://schemas.openxmlformats.org/drawingml/2006/wordprocessingDrawing" xmlns:w10="urn:schemas-microsoft-com:office:word" xmlns:w="http://schemas.openxmlformats.org/wordprocessingml/2006/main" xmlns:w14="http://schemas.microsoft.com/office/word/2010/wordml" xmlns:wpg="http://schemas.microsoft.com/office/word/2010/wordprocessingGroup" xmlns:wpi="http://schemas.microsoft.com/office/word/2010/wordprocessingInk" xmlns:wne="http://schemas.microsoft.com/office/word/2006/wordml" xmlns:wps="http://schemas.microsoft.com/office/word/2010/wordprocessingShape" mc:Ignorable="w14 wp14">
+  <w:p>
+    <w:pPr>
+      <w:pStyle w:val="Zhlav"/>
+    </w:pPr>
+    <w:r>
+      <w:t>7</w:t>
+    </w:r>
+    <w:r>
+      <w:t>. 5. 2014</w:t>
+    </w:r>
+    <w:r>
+      <w:tab/>
+    </w:r>
+    <w:r>
+      <w:tab/>
+      <w:t>Jak-Team</w:t>
+    </w:r>
+  </w:p>
+  <w:p>
+    <w:pPr>
+      <w:pStyle w:val="Zhlav"/>
+    </w:pPr>
+  </w:p>
+</w:hdr>
 </file>
 
 <file path=word/numbering.xml><?xml version="1.0" encoding="utf-8"?>
@@ -2828,6 +3274,96 @@
     </w:lvl>
   </w:abstractNum>
   <w:abstractNum w:abstractNumId="9">
+    <w:nsid w:val="38FE1A30"/>
+    <w:multiLevelType w:val="hybridMultilevel"/>
+    <w:tmpl w:val="C2E45E1E"/>
+    <w:lvl w:ilvl="0" w:tplc="16C4D4E4">
+      <w:start w:val="1"/>
+      <w:numFmt w:val="decimal"/>
+      <w:lvlText w:val="%1."/>
+      <w:lvlJc w:val="left"/>
+      <w:pPr>
+        <w:ind w:left="360" w:hanging="360"/>
+      </w:pPr>
+      <w:rPr>
+        <w:rFonts w:hint="default"/>
+        <w:i w:val="0"/>
+      </w:rPr>
+    </w:lvl>
+    <w:lvl w:ilvl="1" w:tplc="04050019" w:tentative="1">
+      <w:start w:val="1"/>
+      <w:numFmt w:val="lowerLetter"/>
+      <w:lvlText w:val="%2."/>
+      <w:lvlJc w:val="left"/>
+      <w:pPr>
+        <w:ind w:left="1440" w:hanging="360"/>
+      </w:pPr>
+    </w:lvl>
+    <w:lvl w:ilvl="2" w:tplc="0405001B" w:tentative="1">
+      <w:start w:val="1"/>
+      <w:numFmt w:val="lowerRoman"/>
+      <w:lvlText w:val="%3."/>
+      <w:lvlJc w:val="right"/>
+      <w:pPr>
+        <w:ind w:left="2160" w:hanging="180"/>
+      </w:pPr>
+    </w:lvl>
+    <w:lvl w:ilvl="3" w:tplc="0405000F" w:tentative="1">
+      <w:start w:val="1"/>
+      <w:numFmt w:val="decimal"/>
+      <w:lvlText w:val="%4."/>
+      <w:lvlJc w:val="left"/>
+      <w:pPr>
+        <w:ind w:left="2880" w:hanging="360"/>
+      </w:pPr>
+    </w:lvl>
+    <w:lvl w:ilvl="4" w:tplc="04050019" w:tentative="1">
+      <w:start w:val="1"/>
+      <w:numFmt w:val="lowerLetter"/>
+      <w:lvlText w:val="%5."/>
+      <w:lvlJc w:val="left"/>
+      <w:pPr>
+        <w:ind w:left="3600" w:hanging="360"/>
+      </w:pPr>
+    </w:lvl>
+    <w:lvl w:ilvl="5" w:tplc="0405001B" w:tentative="1">
+      <w:start w:val="1"/>
+      <w:numFmt w:val="lowerRoman"/>
+      <w:lvlText w:val="%6."/>
+      <w:lvlJc w:val="right"/>
+      <w:pPr>
+        <w:ind w:left="4320" w:hanging="180"/>
+      </w:pPr>
+    </w:lvl>
+    <w:lvl w:ilvl="6" w:tplc="0405000F" w:tentative="1">
+      <w:start w:val="1"/>
+      <w:numFmt w:val="decimal"/>
+      <w:lvlText w:val="%7."/>
+      <w:lvlJc w:val="left"/>
+      <w:pPr>
+        <w:ind w:left="5040" w:hanging="360"/>
+      </w:pPr>
+    </w:lvl>
+    <w:lvl w:ilvl="7" w:tplc="04050019" w:tentative="1">
+      <w:start w:val="1"/>
+      <w:numFmt w:val="lowerLetter"/>
+      <w:lvlText w:val="%8."/>
+      <w:lvlJc w:val="left"/>
+      <w:pPr>
+        <w:ind w:left="5760" w:hanging="360"/>
+      </w:pPr>
+    </w:lvl>
+    <w:lvl w:ilvl="8" w:tplc="0405001B" w:tentative="1">
+      <w:start w:val="1"/>
+      <w:numFmt w:val="lowerRoman"/>
+      <w:lvlText w:val="%9."/>
+      <w:lvlJc w:val="right"/>
+      <w:pPr>
+        <w:ind w:left="6480" w:hanging="180"/>
+      </w:pPr>
+    </w:lvl>
+  </w:abstractNum>
+  <w:abstractNum w:abstractNumId="10">
     <w:nsid w:val="3B236E64"/>
     <w:multiLevelType w:val="hybridMultilevel"/>
     <w:tmpl w:val="A732CBF2"/>
@@ -2913,7 +3449,7 @@
       </w:pPr>
     </w:lvl>
   </w:abstractNum>
-  <w:abstractNum w:abstractNumId="10">
+  <w:abstractNum w:abstractNumId="11">
     <w:nsid w:val="3D4824B4"/>
     <w:multiLevelType w:val="hybridMultilevel"/>
     <w:tmpl w:val="F1CEEB14"/>
@@ -3002,7 +3538,7 @@
       </w:pPr>
     </w:lvl>
   </w:abstractNum>
-  <w:abstractNum w:abstractNumId="11">
+  <w:abstractNum w:abstractNumId="12">
     <w:nsid w:val="403D14FC"/>
     <w:multiLevelType w:val="hybridMultilevel"/>
     <w:tmpl w:val="78A4CBBE"/>
@@ -3088,7 +3624,7 @@
       </w:pPr>
     </w:lvl>
   </w:abstractNum>
-  <w:abstractNum w:abstractNumId="12">
+  <w:abstractNum w:abstractNumId="13">
     <w:nsid w:val="41702CDF"/>
     <w:multiLevelType w:val="hybridMultilevel"/>
     <w:tmpl w:val="2E2E0A18"/>
@@ -3201,7 +3737,7 @@
       </w:rPr>
     </w:lvl>
   </w:abstractNum>
-  <w:abstractNum w:abstractNumId="13">
+  <w:abstractNum w:abstractNumId="14">
     <w:nsid w:val="438B69C5"/>
     <w:multiLevelType w:val="hybridMultilevel"/>
     <w:tmpl w:val="DAB4E9AE"/>
@@ -3287,7 +3823,7 @@
       </w:pPr>
     </w:lvl>
   </w:abstractNum>
-  <w:abstractNum w:abstractNumId="14">
+  <w:abstractNum w:abstractNumId="15">
     <w:nsid w:val="44B81702"/>
     <w:multiLevelType w:val="hybridMultilevel"/>
     <w:tmpl w:val="BC3E418E"/>
@@ -3400,7 +3936,7 @@
       </w:rPr>
     </w:lvl>
   </w:abstractNum>
-  <w:abstractNum w:abstractNumId="15">
+  <w:abstractNum w:abstractNumId="16">
     <w:nsid w:val="4AE62691"/>
     <w:multiLevelType w:val="hybridMultilevel"/>
     <w:tmpl w:val="6AC45C18"/>
@@ -3489,7 +4025,7 @@
       </w:pPr>
     </w:lvl>
   </w:abstractNum>
-  <w:abstractNum w:abstractNumId="16">
+  <w:abstractNum w:abstractNumId="17">
     <w:nsid w:val="4BFC541F"/>
     <w:multiLevelType w:val="multilevel"/>
     <w:tmpl w:val="0405001F"/>
@@ -3575,7 +4111,7 @@
       </w:pPr>
     </w:lvl>
   </w:abstractNum>
-  <w:abstractNum w:abstractNumId="17">
+  <w:abstractNum w:abstractNumId="18">
     <w:nsid w:val="4D115322"/>
     <w:multiLevelType w:val="hybridMultilevel"/>
     <w:tmpl w:val="08526CBC"/>
@@ -3661,7 +4197,7 @@
       </w:pPr>
     </w:lvl>
   </w:abstractNum>
-  <w:abstractNum w:abstractNumId="18">
+  <w:abstractNum w:abstractNumId="19">
     <w:nsid w:val="56CA45FA"/>
     <w:multiLevelType w:val="hybridMultilevel"/>
     <w:tmpl w:val="81D09F64"/>
@@ -3774,7 +4310,7 @@
       </w:rPr>
     </w:lvl>
   </w:abstractNum>
-  <w:abstractNum w:abstractNumId="19">
+  <w:abstractNum w:abstractNumId="20">
     <w:nsid w:val="5DB77785"/>
     <w:multiLevelType w:val="hybridMultilevel"/>
     <w:tmpl w:val="E800E2A2"/>
@@ -3860,7 +4396,7 @@
       </w:pPr>
     </w:lvl>
   </w:abstractNum>
-  <w:abstractNum w:abstractNumId="20">
+  <w:abstractNum w:abstractNumId="21">
     <w:nsid w:val="653A3C22"/>
     <w:multiLevelType w:val="hybridMultilevel"/>
     <w:tmpl w:val="BD66798A"/>
@@ -3949,7 +4485,7 @@
       </w:pPr>
     </w:lvl>
   </w:abstractNum>
-  <w:abstractNum w:abstractNumId="21">
+  <w:abstractNum w:abstractNumId="22">
     <w:nsid w:val="7014713D"/>
     <w:multiLevelType w:val="hybridMultilevel"/>
     <w:tmpl w:val="E3B4216A"/>
@@ -4062,7 +4598,7 @@
       </w:rPr>
     </w:lvl>
   </w:abstractNum>
-  <w:abstractNum w:abstractNumId="22">
+  <w:abstractNum w:abstractNumId="23">
     <w:nsid w:val="7D504839"/>
     <w:multiLevelType w:val="hybridMultilevel"/>
     <w:tmpl w:val="10166CB2"/>
@@ -4078,7 +4614,7 @@
         <w:rFonts w:ascii="SimSun-ExtB" w:eastAsia="SimSun-ExtB" w:hAnsi="SimSun-ExtB" w:hint="eastAsia"/>
       </w:rPr>
     </w:lvl>
-    <w:lvl w:ilvl="1" w:tplc="04050003" w:tentative="1">
+    <w:lvl w:ilvl="1" w:tplc="04050003">
       <w:start w:val="1"/>
       <w:numFmt w:val="bullet"/>
       <w:lvlText w:val="o"/>
@@ -4176,13 +4712,13 @@
     </w:lvl>
   </w:abstractNum>
   <w:num w:numId="1">
-    <w:abstractNumId w:val="13"/>
+    <w:abstractNumId w:val="14"/>
   </w:num>
   <w:num w:numId="2">
     <w:abstractNumId w:val="8"/>
   </w:num>
   <w:num w:numId="3">
-    <w:abstractNumId w:val="18"/>
+    <w:abstractNumId w:val="19"/>
   </w:num>
   <w:num w:numId="4">
     <w:abstractNumId w:val="3"/>
@@ -4194,55 +4730,58 @@
     <w:abstractNumId w:val="2"/>
   </w:num>
   <w:num w:numId="7">
-    <w:abstractNumId w:val="16"/>
+    <w:abstractNumId w:val="17"/>
   </w:num>
   <w:num w:numId="8">
     <w:abstractNumId w:val="5"/>
   </w:num>
   <w:num w:numId="9">
-    <w:abstractNumId w:val="10"/>
+    <w:abstractNumId w:val="11"/>
   </w:num>
   <w:num w:numId="10">
-    <w:abstractNumId w:val="14"/>
+    <w:abstractNumId w:val="15"/>
   </w:num>
   <w:num w:numId="11">
     <w:abstractNumId w:val="0"/>
   </w:num>
   <w:num w:numId="12">
-    <w:abstractNumId w:val="9"/>
+    <w:abstractNumId w:val="10"/>
   </w:num>
   <w:num w:numId="13">
-    <w:abstractNumId w:val="17"/>
+    <w:abstractNumId w:val="18"/>
   </w:num>
   <w:num w:numId="14">
-    <w:abstractNumId w:val="11"/>
+    <w:abstractNumId w:val="12"/>
   </w:num>
   <w:num w:numId="15">
-    <w:abstractNumId w:val="19"/>
+    <w:abstractNumId w:val="20"/>
   </w:num>
   <w:num w:numId="16">
-    <w:abstractNumId w:val="20"/>
+    <w:abstractNumId w:val="21"/>
   </w:num>
   <w:num w:numId="17">
-    <w:abstractNumId w:val="21"/>
+    <w:abstractNumId w:val="22"/>
   </w:num>
   <w:num w:numId="18">
-    <w:abstractNumId w:val="22"/>
+    <w:abstractNumId w:val="23"/>
   </w:num>
   <w:num w:numId="19">
-    <w:abstractNumId w:val="12"/>
+    <w:abstractNumId w:val="13"/>
   </w:num>
   <w:num w:numId="20">
     <w:abstractNumId w:val="4"/>
   </w:num>
   <w:num w:numId="21">
-    <w:abstractNumId w:val="15"/>
+    <w:abstractNumId w:val="16"/>
   </w:num>
   <w:num w:numId="22">
     <w:abstractNumId w:val="1"/>
   </w:num>
   <w:num w:numId="23">
     <w:abstractNumId w:val="6"/>
+  </w:num>
+  <w:num w:numId="24">
+    <w:abstractNumId w:val="9"/>
   </w:num>
 </w:numbering>
 </file>
@@ -4406,10 +4945,9 @@
   <w:style w:type="paragraph" w:default="1" w:styleId="Normln">
     <w:name w:val="Normal"/>
     <w:qFormat/>
-    <w:rsid w:val="00AA082B"/>
+    <w:rsid w:val="002A7D47"/>
     <w:rPr>
       <w:rFonts w:asciiTheme="majorHAnsi" w:hAnsiTheme="majorHAnsi"/>
-      <w:sz w:val="24"/>
     </w:rPr>
   </w:style>
   <w:style w:type="paragraph" w:styleId="Nadpis1">
@@ -4589,13 +5127,12 @@
     <w:name w:val="No Spacing"/>
     <w:uiPriority w:val="1"/>
     <w:qFormat/>
-    <w:rsid w:val="00AA082B"/>
+    <w:rsid w:val="002A7D47"/>
     <w:pPr>
       <w:spacing w:after="0" w:line="240" w:lineRule="auto"/>
     </w:pPr>
     <w:rPr>
       <w:rFonts w:asciiTheme="majorHAnsi" w:hAnsiTheme="majorHAnsi"/>
-      <w:sz w:val="24"/>
     </w:rPr>
   </w:style>
   <w:style w:type="character" w:customStyle="1" w:styleId="Nadpis2Char">
@@ -4648,6 +5185,56 @@
         <w:right w:w="108" w:type="dxa"/>
       </w:tblCellMar>
     </w:tblPr>
+  </w:style>
+  <w:style w:type="paragraph" w:styleId="Zhlav">
+    <w:name w:val="header"/>
+    <w:basedOn w:val="Normln"/>
+    <w:link w:val="ZhlavChar"/>
+    <w:uiPriority w:val="99"/>
+    <w:unhideWhenUsed/>
+    <w:rsid w:val="00CA31B6"/>
+    <w:pPr>
+      <w:tabs>
+        <w:tab w:val="center" w:pos="4536"/>
+        <w:tab w:val="right" w:pos="9072"/>
+      </w:tabs>
+      <w:spacing w:after="0" w:line="240" w:lineRule="auto"/>
+    </w:pPr>
+  </w:style>
+  <w:style w:type="character" w:customStyle="1" w:styleId="ZhlavChar">
+    <w:name w:val="Záhlaví Char"/>
+    <w:basedOn w:val="Standardnpsmoodstavce"/>
+    <w:link w:val="Zhlav"/>
+    <w:uiPriority w:val="99"/>
+    <w:rsid w:val="00CA31B6"/>
+    <w:rPr>
+      <w:rFonts w:asciiTheme="majorHAnsi" w:hAnsiTheme="majorHAnsi"/>
+    </w:rPr>
+  </w:style>
+  <w:style w:type="paragraph" w:styleId="Zpat">
+    <w:name w:val="footer"/>
+    <w:basedOn w:val="Normln"/>
+    <w:link w:val="ZpatChar"/>
+    <w:uiPriority w:val="99"/>
+    <w:unhideWhenUsed/>
+    <w:rsid w:val="00CA31B6"/>
+    <w:pPr>
+      <w:tabs>
+        <w:tab w:val="center" w:pos="4536"/>
+        <w:tab w:val="right" w:pos="9072"/>
+      </w:tabs>
+      <w:spacing w:after="0" w:line="240" w:lineRule="auto"/>
+    </w:pPr>
+  </w:style>
+  <w:style w:type="character" w:customStyle="1" w:styleId="ZpatChar">
+    <w:name w:val="Zápatí Char"/>
+    <w:basedOn w:val="Standardnpsmoodstavce"/>
+    <w:link w:val="Zpat"/>
+    <w:uiPriority w:val="99"/>
+    <w:rsid w:val="00CA31B6"/>
+    <w:rPr>
+      <w:rFonts w:asciiTheme="majorHAnsi" w:hAnsiTheme="majorHAnsi"/>
+    </w:rPr>
   </w:style>
 </w:styles>
 </file>
@@ -5130,7 +5717,7 @@
 </file>
 
 <file path=customXml/itemProps1.xml><?xml version="1.0" encoding="utf-8"?>
-<ds:datastoreItem xmlns:ds="http://schemas.openxmlformats.org/officeDocument/2006/customXml" ds:itemID="{955802DC-5CBA-4BBB-9918-0830D1335117}">
+<ds:datastoreItem xmlns:ds="http://schemas.openxmlformats.org/officeDocument/2006/customXml" ds:itemID="{208432B8-8243-490B-8C7C-4383B72BE0CF}">
   <ds:schemaRefs>
     <ds:schemaRef ds:uri="http://schemas.openxmlformats.org/officeDocument/2006/bibliography"/>
   </ds:schemaRefs>

</xml_diff>

<commit_message>
Testovací protokol - název hry
</commit_message>
<xml_diff>
--- a/documents/Testovací protokol.docx
+++ b/documents/Testovací protokol.docx
@@ -2084,6 +2084,9 @@
         <w:t>Testování levého kliku v akční hře</w:t>
       </w:r>
       <w:r>
+        <w:t xml:space="preserve"> Vietcong</w:t>
+      </w:r>
+      <w:r>
         <w:t>. Pohyb ovládán klávesnicí a myší, střelba ovládána mrknutím – po chvilce trénování subjektu získáváme uspokojivé výsledky. Střelba se dá ovládat s přibližně 95% úspěšností.</w:t>
       </w:r>
     </w:p>
@@ -2108,7 +2111,13 @@
         <w:t>vybranou</w:t>
       </w:r>
       <w:r>
-        <w:t xml:space="preserve"> hru, nebo měnit barvu pozadí testovací webové stránky bez ohledu na testovaný subjekt.</w:t>
+        <w:t xml:space="preserve"> hru</w:t>
+      </w:r>
+      <w:r>
+        <w:t xml:space="preserve"> Vietcong</w:t>
+      </w:r>
+      <w:r>
+        <w:t>, nebo měnit barvu pozadí testovací webové stránky bez ohledu na testovaný subjekt.</w:t>
       </w:r>
     </w:p>
     <w:p/>
@@ -5717,7 +5726,7 @@
 </file>
 
 <file path=customXml/itemProps1.xml><?xml version="1.0" encoding="utf-8"?>
-<ds:datastoreItem xmlns:ds="http://schemas.openxmlformats.org/officeDocument/2006/customXml" ds:itemID="{208432B8-8243-490B-8C7C-4383B72BE0CF}">
+<ds:datastoreItem xmlns:ds="http://schemas.openxmlformats.org/officeDocument/2006/customXml" ds:itemID="{E61FC2C7-00B5-49DB-8795-E1CE91143C2F}">
   <ds:schemaRefs>
     <ds:schemaRef ds:uri="http://schemas.openxmlformats.org/officeDocument/2006/bibliography"/>
   </ds:schemaRefs>

</xml_diff>